<commit_message>
Update to dataset and introductory article
</commit_message>
<xml_diff>
--- a/Primera_Entrega/Articulo PLN.docx
+++ b/Primera_Entrega/Articulo PLN.docx
@@ -269,12 +269,16 @@
       <w:pPr>
         <w:jc w:val="both"/>
         <w:rPr>
+          <w:sz w:val="22"/>
+          <w:szCs w:val="22"/>
           <w:vertAlign w:val="baseline"/>
         </w:rPr>
       </w:pPr>
       <w:r>
         <w:rPr>
           <w:b w:val="1"/>
+          <w:sz w:val="22"/>
+          <w:szCs w:val="22"/>
           <w:vertAlign w:val="baseline"/>
           <w:rtl w:val="0"/>
         </w:rPr>
@@ -282,26 +286,25 @@
       </w:r>
       <w:r>
         <w:rPr>
-          <w:vertAlign w:val="baseline"/>
-          <w:rtl w:val="0"/>
-        </w:rPr>
-        <w:t xml:space="preserve"> </w:t>
-      </w:r>
-      <w:r>
-        <w:rPr>
-          <w:sz w:val="24"/>
-          <w:szCs w:val="24"/>
-          <w:vertAlign w:val="baseline"/>
-          <w:rtl w:val="0"/>
-        </w:rPr>
-        <w:t xml:space="preserve">- </w:t>
-      </w:r>
-      <w:r>
-        <w:rPr>
-          <w:vertAlign w:val="baseline"/>
-          <w:rtl w:val="0"/>
-        </w:rPr>
-        <w:t xml:space="preserve">Este </w:t>
+          <w:sz w:val="22"/>
+          <w:szCs w:val="22"/>
+          <w:vertAlign w:val="baseline"/>
+          <w:rtl w:val="0"/>
+        </w:rPr>
+        <w:t xml:space="preserve"> - </w:t>
+      </w:r>
+      <w:r>
+        <w:rPr>
+          <w:sz w:val="22"/>
+          <w:szCs w:val="22"/>
+          <w:rtl w:val="0"/>
+        </w:rPr>
+        <w:t xml:space="preserve"> Este trabajo presenta un avance del desarrollo de un sistema basado en Procesamiento de Lenguaje Natural (PLN) orientado a la identificación y vinculación de genes con sus funciones biológicas a partir de artículos científicos. El proyecto integra un proceso que abarca la recopilación y exploración del corpus, el preprocesamiento lingüístico y la implementación de modelos de aprendizaje supervisado enfocados en el reconocimiento de entidades y la extracción de relaciones. Los resultados parciales evidencian el potencial del enfoque propuesto para estructurar información biomédica dispersa y facilitar la creación de bases de datos que consoliden el conocimiento científico disponible.</w:t>
+      </w:r>
+      <w:r>
+        <w:rPr>
+          <w:rtl w:val="0"/>
+        </w:rPr>
       </w:r>
     </w:p>
     <w:p>
@@ -328,8 +331,8 @@
           <w:smallCaps w:val="0"/>
           <w:strike w:val="0"/>
           <w:color w:val="000000"/>
-          <w:sz w:val="20"/>
-          <w:szCs w:val="20"/>
+          <w:sz w:val="22"/>
+          <w:szCs w:val="22"/>
           <w:u w:val="none"/>
           <w:shd w:fill="auto" w:val="clear"/>
           <w:vertAlign w:val="baseline"/>
@@ -343,8 +346,8 @@
           <w:smallCaps w:val="0"/>
           <w:strike w:val="0"/>
           <w:color w:val="000000"/>
-          <w:sz w:val="20"/>
-          <w:szCs w:val="20"/>
+          <w:sz w:val="22"/>
+          <w:szCs w:val="22"/>
           <w:u w:val="none"/>
           <w:shd w:fill="auto" w:val="clear"/>
           <w:vertAlign w:val="baseline"/>
@@ -377,8 +380,8 @@
           <w:smallCaps w:val="0"/>
           <w:strike w:val="0"/>
           <w:color w:val="000000"/>
-          <w:sz w:val="20"/>
-          <w:szCs w:val="20"/>
+          <w:sz w:val="22"/>
+          <w:szCs w:val="22"/>
           <w:u w:val="none"/>
           <w:shd w:fill="auto" w:val="clear"/>
           <w:vertAlign w:val="baseline"/>
@@ -392,8 +395,8 @@
           <w:smallCaps w:val="0"/>
           <w:strike w:val="0"/>
           <w:color w:val="000000"/>
-          <w:sz w:val="20"/>
-          <w:szCs w:val="20"/>
+          <w:sz w:val="22"/>
+          <w:szCs w:val="22"/>
           <w:u w:val="none"/>
           <w:shd w:fill="auto" w:val="clear"/>
           <w:vertAlign w:val="baseline"/>
@@ -409,20 +412,22 @@
           <w:smallCaps w:val="0"/>
           <w:strike w:val="0"/>
           <w:color w:val="000000"/>
-          <w:sz w:val="20"/>
-          <w:szCs w:val="20"/>
+          <w:sz w:val="22"/>
+          <w:szCs w:val="22"/>
           <w:u w:val="none"/>
           <w:shd w:fill="auto" w:val="clear"/>
           <w:vertAlign w:val="baseline"/>
           <w:rtl w:val="0"/>
         </w:rPr>
-        <w:t xml:space="preserve"> </w:t>
-      </w:r>
-    </w:p>
-    <w:p>
-      <w:pPr>
-        <w:jc w:val="both"/>
-        <w:rPr>
+        <w:t xml:space="preserve"> Biomedicina, Reconocimiento de Entidades, Extracción de Relaciones, Genes</w:t>
+      </w:r>
+    </w:p>
+    <w:p>
+      <w:pPr>
+        <w:jc w:val="both"/>
+        <w:rPr>
+          <w:sz w:val="22"/>
+          <w:szCs w:val="22"/>
           <w:vertAlign w:val="baseline"/>
         </w:rPr>
       </w:pPr>
@@ -440,7 +445,7 @@
         <w:widowControl w:val="1"/>
         <w:numPr>
           <w:ilvl w:val="0"/>
-          <w:numId w:val="1"/>
+          <w:numId w:val="2"/>
         </w:numPr>
         <w:pBdr>
           <w:top w:space="0" w:sz="0" w:val="nil"/>
@@ -460,9 +465,8 @@
           <w:smallCaps w:val="0"/>
           <w:strike w:val="0"/>
           <w:color w:val="000000"/>
-          <w:sz w:val="20"/>
-          <w:szCs w:val="20"/>
-          <w:u w:val="none"/>
+          <w:sz w:val="22"/>
+          <w:szCs w:val="22"/>
           <w:shd w:fill="auto" w:val="clear"/>
           <w:vertAlign w:val="baseline"/>
         </w:rPr>
@@ -475,8 +479,8 @@
           <w:smallCaps w:val="0"/>
           <w:strike w:val="0"/>
           <w:color w:val="000000"/>
-          <w:sz w:val="20"/>
-          <w:szCs w:val="20"/>
+          <w:sz w:val="22"/>
+          <w:szCs w:val="22"/>
           <w:u w:val="none"/>
           <w:shd w:fill="auto" w:val="clear"/>
           <w:vertAlign w:val="baseline"/>
@@ -488,6 +492,8 @@
     <w:p>
       <w:pPr>
         <w:rPr>
+          <w:sz w:val="22"/>
+          <w:szCs w:val="22"/>
           <w:vertAlign w:val="baseline"/>
         </w:rPr>
       </w:pPr>
@@ -503,6 +509,8 @@
         <w:jc w:val="both"/>
         <w:rPr>
           <w:color w:val="000000"/>
+          <w:sz w:val="22"/>
+          <w:szCs w:val="22"/>
           <w:highlight w:val="white"/>
           <w:vertAlign w:val="baseline"/>
         </w:rPr>
@@ -510,6 +518,8 @@
       <w:r>
         <w:rPr>
           <w:color w:val="000000"/>
+          <w:sz w:val="22"/>
+          <w:szCs w:val="22"/>
           <w:highlight w:val="white"/>
           <w:vertAlign w:val="baseline"/>
           <w:rtl w:val="0"/>
@@ -523,6 +533,8 @@
         <w:jc w:val="both"/>
         <w:rPr>
           <w:color w:val="000000"/>
+          <w:sz w:val="22"/>
+          <w:szCs w:val="22"/>
           <w:highlight w:val="white"/>
           <w:vertAlign w:val="baseline"/>
         </w:rPr>
@@ -539,6 +551,8 @@
         <w:jc w:val="both"/>
         <w:rPr>
           <w:color w:val="000000"/>
+          <w:sz w:val="22"/>
+          <w:szCs w:val="22"/>
           <w:highlight w:val="white"/>
           <w:vertAlign w:val="baseline"/>
         </w:rPr>
@@ -546,25 +560,13 @@
       <w:r>
         <w:rPr>
           <w:color w:val="000000"/>
+          <w:sz w:val="22"/>
+          <w:szCs w:val="22"/>
           <w:highlight w:val="white"/>
           <w:vertAlign w:val="baseline"/>
           <w:rtl w:val="0"/>
         </w:rPr>
         <w:t xml:space="preserve">El presente proyecto propone el diseño e implementación de un sistema basado en Procesamiento de Lenguaje Natural (PLN) orientado a la identificación automática de genes y sus funciones biológicas en artículos científicos. Mediante el uso de modelos preentrenados especializados en biomedicina, el sistema busca reconocer entidades relevantes (genes y funciones) y extraer las relaciones entre ellas, con el fin de generar una base de datos estructurada que consolide la información dispersa en la literatura científica.</w:t>
-      </w:r>
-    </w:p>
-    <w:p>
-      <w:pPr>
-        <w:ind w:firstLine="0"/>
-        <w:jc w:val="both"/>
-        <w:rPr>
-          <w:vertAlign w:val="baseline"/>
-        </w:rPr>
-      </w:pPr>
-      <w:r>
-        <w:rPr>
-          <w:rtl w:val="0"/>
-        </w:rPr>
       </w:r>
     </w:p>
     <w:p>
@@ -575,7 +577,7 @@
         <w:widowControl w:val="1"/>
         <w:numPr>
           <w:ilvl w:val="0"/>
-          <w:numId w:val="1"/>
+          <w:numId w:val="2"/>
         </w:numPr>
         <w:pBdr>
           <w:top w:space="0" w:sz="0" w:val="nil"/>
@@ -595,14 +597,194 @@
           <w:smallCaps w:val="0"/>
           <w:strike w:val="0"/>
           <w:color w:val="000000"/>
-          <w:sz w:val="20"/>
-          <w:szCs w:val="20"/>
-          <w:u w:val="none"/>
+          <w:sz w:val="22"/>
+          <w:szCs w:val="22"/>
           <w:shd w:fill="auto" w:val="clear"/>
           <w:vertAlign w:val="baseline"/>
         </w:rPr>
       </w:pPr>
       <w:r>
+        <w:rPr>
+          <w:sz w:val="22"/>
+          <w:szCs w:val="22"/>
+          <w:rtl w:val="0"/>
+        </w:rPr>
+        <w:t xml:space="preserve">ESTADO DEL ARTE</w:t>
+      </w:r>
+    </w:p>
+    <w:p>
+      <w:pPr>
+        <w:keepNext w:val="1"/>
+        <w:keepLines w:val="0"/>
+        <w:pageBreakBefore w:val="0"/>
+        <w:widowControl w:val="1"/>
+        <w:pBdr>
+          <w:top w:space="0" w:sz="0" w:val="nil"/>
+          <w:left w:space="0" w:sz="0" w:val="nil"/>
+          <w:bottom w:space="0" w:sz="0" w:val="nil"/>
+          <w:right w:space="0" w:sz="0" w:val="nil"/>
+          <w:between w:space="0" w:sz="0" w:val="nil"/>
+        </w:pBdr>
+        <w:shd w:fill="auto" w:val="clear"/>
+        <w:spacing w:after="80" w:before="240" w:line="240" w:lineRule="auto"/>
+        <w:ind w:right="0" w:firstLine="0"/>
+        <w:jc w:val="left"/>
+        <w:rPr>
+          <w:sz w:val="22"/>
+          <w:szCs w:val="22"/>
+        </w:rPr>
+      </w:pPr>
+      <w:r>
+        <w:rPr>
+          <w:rtl w:val="0"/>
+        </w:rPr>
+      </w:r>
+    </w:p>
+    <w:p>
+      <w:pPr>
+        <w:keepNext w:val="1"/>
+        <w:keepLines w:val="0"/>
+        <w:pageBreakBefore w:val="0"/>
+        <w:widowControl w:val="1"/>
+        <w:pBdr>
+          <w:top w:space="0" w:sz="0" w:val="nil"/>
+          <w:left w:space="0" w:sz="0" w:val="nil"/>
+          <w:bottom w:space="0" w:sz="0" w:val="nil"/>
+          <w:right w:space="0" w:sz="0" w:val="nil"/>
+          <w:between w:space="0" w:sz="0" w:val="nil"/>
+        </w:pBdr>
+        <w:shd w:fill="auto" w:val="clear"/>
+        <w:spacing w:after="80" w:before="240" w:line="240" w:lineRule="auto"/>
+        <w:ind w:right="0" w:firstLine="720"/>
+        <w:jc w:val="both"/>
+        <w:rPr>
+          <w:sz w:val="22"/>
+          <w:szCs w:val="22"/>
+        </w:rPr>
+      </w:pPr>
+      <w:r>
+        <w:rPr>
+          <w:sz w:val="22"/>
+          <w:szCs w:val="22"/>
+          <w:rtl w:val="0"/>
+        </w:rPr>
+        <w:t xml:space="preserve">El PLN se ha convertido en una tecnología crucial para manejar la creciente cantidad de literatura biomédica, facilitando la extracción automática y estructuración del conocimiento que se encuentra disperso en textos científicos. Entre las aplicaciones principales están la identificación de entidades biomédicas (genes, proteínas, enfermedades) y la extracción de relaciones funcionales entre estas entidades.</w:t>
+      </w:r>
+    </w:p>
+    <w:p>
+      <w:pPr>
+        <w:keepNext w:val="1"/>
+        <w:keepLines w:val="0"/>
+        <w:pageBreakBefore w:val="0"/>
+        <w:widowControl w:val="1"/>
+        <w:pBdr>
+          <w:top w:space="0" w:sz="0" w:val="nil"/>
+          <w:left w:space="0" w:sz="0" w:val="nil"/>
+          <w:bottom w:space="0" w:sz="0" w:val="nil"/>
+          <w:right w:space="0" w:sz="0" w:val="nil"/>
+          <w:between w:space="0" w:sz="0" w:val="nil"/>
+        </w:pBdr>
+        <w:shd w:fill="auto" w:val="clear"/>
+        <w:spacing w:after="80" w:before="240" w:line="240" w:lineRule="auto"/>
+        <w:ind w:left="0" w:right="0" w:firstLine="720"/>
+        <w:jc w:val="both"/>
+        <w:rPr>
+          <w:sz w:val="22"/>
+          <w:szCs w:val="22"/>
+        </w:rPr>
+      </w:pPr>
+      <w:r>
+        <w:rPr>
+          <w:sz w:val="22"/>
+          <w:szCs w:val="22"/>
+          <w:rtl w:val="0"/>
+        </w:rPr>
+        <w:t xml:space="preserve">El reconocimiento automático de entidades nombradas (Named Entity Recognition, NER) es la base para detectar genes en los textos, complementado por algoritmos de extracción de relaciones para identificar funciones biológicas y asociaciones entre genes y demás entidades. Se utilizan enfoques tradicionales de PLN junto con modelos de lenguaje avanzados, como los modelos de transformadores basados en Deep Learning, que ahora dominan este campo por su capacidad para comprender contexto y relaciones complejas en el texto biomédico.</w:t>
+      </w:r>
+    </w:p>
+    <w:p>
+      <w:pPr>
+        <w:keepNext w:val="1"/>
+        <w:keepLines w:val="0"/>
+        <w:pageBreakBefore w:val="0"/>
+        <w:widowControl w:val="1"/>
+        <w:pBdr>
+          <w:top w:space="0" w:sz="0" w:val="nil"/>
+          <w:left w:space="0" w:sz="0" w:val="nil"/>
+          <w:bottom w:space="0" w:sz="0" w:val="nil"/>
+          <w:right w:space="0" w:sz="0" w:val="nil"/>
+          <w:between w:space="0" w:sz="0" w:val="nil"/>
+        </w:pBdr>
+        <w:shd w:fill="auto" w:val="clear"/>
+        <w:spacing w:after="80" w:before="240" w:line="240" w:lineRule="auto"/>
+        <w:ind w:left="0" w:right="0" w:firstLine="720"/>
+        <w:jc w:val="both"/>
+        <w:rPr>
+          <w:sz w:val="22"/>
+          <w:szCs w:val="22"/>
+        </w:rPr>
+      </w:pPr>
+      <w:r>
+        <w:rPr>
+          <w:sz w:val="22"/>
+          <w:szCs w:val="22"/>
+          <w:rtl w:val="0"/>
+        </w:rPr>
+        <w:t xml:space="preserve">Diversos modelos y herramientas han sido desarrollados para estas tareas. Entre ellos destacan SciSpacy y BioBERT, que representan hitos en la aplicación de modelos de lenguaje profundo en dominios biomédicos. SciSpacy es una extensión de SpaCy entrenada con textos científicos, diseñada para reconocer entidades y relaciones con gran precisión . Por su parte, BioBERT, una versión de BERT preentrenada con millones de artículos de PubMed y PMC, ha mostrado resultados sobresalientes en tareas de clasificación semántica y extracción de relaciones genéticas.. Estas arquitecturas superan ampliamente los enfoques tradicionales basados en reglas o diccionarios, al capturar mejor el contexto lingüístico especializado.</w:t>
+      </w:r>
+    </w:p>
+    <w:p>
+      <w:pPr>
+        <w:keepNext w:val="1"/>
+        <w:keepLines w:val="0"/>
+        <w:pageBreakBefore w:val="0"/>
+        <w:widowControl w:val="1"/>
+        <w:pBdr>
+          <w:top w:space="0" w:sz="0" w:val="nil"/>
+          <w:left w:space="0" w:sz="0" w:val="nil"/>
+          <w:bottom w:space="0" w:sz="0" w:val="nil"/>
+          <w:right w:space="0" w:sz="0" w:val="nil"/>
+          <w:between w:space="0" w:sz="0" w:val="nil"/>
+        </w:pBdr>
+        <w:shd w:fill="auto" w:val="clear"/>
+        <w:spacing w:after="80" w:before="240" w:line="240" w:lineRule="auto"/>
+        <w:ind w:left="0" w:right="0" w:firstLine="720"/>
+        <w:jc w:val="both"/>
+        <w:rPr>
+          <w:sz w:val="22"/>
+          <w:szCs w:val="22"/>
+        </w:rPr>
+      </w:pPr>
+      <w:r>
+        <w:rPr>
+          <w:sz w:val="22"/>
+          <w:szCs w:val="22"/>
+          <w:rtl w:val="0"/>
+        </w:rPr>
+        <w:t xml:space="preserve">A pesar de los avances alcanzados, persisten desafíos significativos en la aplicación del PLN a la biomedicina. La heterogeneidad terminológica, la ambigüedad semántica de los nombres de genes y la variabilidad en los formatos de publicación continúan dificultando la extracción automática de información con alta precisión (Zhang et al., 2019). Asimismo, la integración de información dispersa en bases estructuradas plantea retos técnicos y conceptuales, especialmente en lo relativo a la trazabilidad y la evidencia textual.</w:t>
+      </w:r>
+    </w:p>
+    <w:p>
+      <w:pPr>
+        <w:keepNext w:val="1"/>
+        <w:keepLines w:val="0"/>
+        <w:pageBreakBefore w:val="0"/>
+        <w:widowControl w:val="1"/>
+        <w:numPr>
+          <w:ilvl w:val="0"/>
+          <w:numId w:val="2"/>
+        </w:numPr>
+        <w:pBdr>
+          <w:top w:space="0" w:sz="0" w:val="nil"/>
+          <w:left w:space="0" w:sz="0" w:val="nil"/>
+          <w:bottom w:space="0" w:sz="0" w:val="nil"/>
+          <w:right w:space="0" w:sz="0" w:val="nil"/>
+          <w:between w:space="0" w:sz="0" w:val="nil"/>
+        </w:pBdr>
+        <w:shd w:fill="auto" w:val="clear"/>
+        <w:spacing w:after="80" w:before="240" w:line="240" w:lineRule="auto"/>
+        <w:ind w:left="0" w:right="0" w:firstLine="284"/>
+        <w:jc w:val="center"/>
         <w:rPr>
           <w:rFonts w:ascii="Times New Roman" w:cs="Times New Roman" w:eastAsia="Times New Roman" w:hAnsi="Times New Roman"/>
           <w:b w:val="0"/>
@@ -610,8 +792,22 @@
           <w:smallCaps w:val="0"/>
           <w:strike w:val="0"/>
           <w:color w:val="000000"/>
-          <w:sz w:val="20"/>
-          <w:szCs w:val="20"/>
+          <w:sz w:val="22"/>
+          <w:szCs w:val="22"/>
+          <w:shd w:fill="auto" w:val="clear"/>
+          <w:vertAlign w:val="baseline"/>
+        </w:rPr>
+      </w:pPr>
+      <w:r>
+        <w:rPr>
+          <w:rFonts w:ascii="Times New Roman" w:cs="Times New Roman" w:eastAsia="Times New Roman" w:hAnsi="Times New Roman"/>
+          <w:b w:val="0"/>
+          <w:i w:val="0"/>
+          <w:smallCaps w:val="0"/>
+          <w:strike w:val="0"/>
+          <w:color w:val="000000"/>
+          <w:sz w:val="22"/>
+          <w:szCs w:val="22"/>
           <w:u w:val="none"/>
           <w:shd w:fill="auto" w:val="clear"/>
           <w:vertAlign w:val="baseline"/>
@@ -624,6 +820,8 @@
       <w:pPr>
         <w:jc w:val="both"/>
         <w:rPr>
+          <w:sz w:val="22"/>
+          <w:szCs w:val="22"/>
           <w:vertAlign w:val="baseline"/>
         </w:rPr>
       </w:pPr>
@@ -637,16 +835,20 @@
       <w:pPr>
         <w:numPr>
           <w:ilvl w:val="0"/>
-          <w:numId w:val="2"/>
+          <w:numId w:val="3"/>
         </w:numPr>
         <w:ind w:left="644" w:hanging="360"/>
         <w:jc w:val="both"/>
         <w:rPr>
-          <w:vertAlign w:val="baseline"/>
-        </w:rPr>
-      </w:pPr>
-      <w:r>
-        <w:rPr>
+          <w:sz w:val="22"/>
+          <w:szCs w:val="22"/>
+          <w:vertAlign w:val="baseline"/>
+        </w:rPr>
+      </w:pPr>
+      <w:r>
+        <w:rPr>
+          <w:sz w:val="22"/>
+          <w:szCs w:val="22"/>
           <w:vertAlign w:val="baseline"/>
           <w:rtl w:val="0"/>
         </w:rPr>
@@ -657,7 +859,10 @@
       <w:pPr>
         <w:ind w:left="644" w:firstLine="0"/>
         <w:jc w:val="both"/>
-        <w:rPr/>
+        <w:rPr>
+          <w:sz w:val="22"/>
+          <w:szCs w:val="22"/>
+        </w:rPr>
       </w:pPr>
       <w:r>
         <w:rPr>
@@ -669,10 +874,15 @@
       <w:pPr>
         <w:ind w:left="644" w:firstLine="0"/>
         <w:jc w:val="both"/>
-        <w:rPr/>
-      </w:pPr>
-      <w:r>
-        <w:rPr>
+        <w:rPr>
+          <w:sz w:val="22"/>
+          <w:szCs w:val="22"/>
+        </w:rPr>
+      </w:pPr>
+      <w:r>
+        <w:rPr>
+          <w:sz w:val="22"/>
+          <w:szCs w:val="22"/>
           <w:rtl w:val="0"/>
         </w:rPr>
         <w:t xml:space="preserve">El presente proyecto tiene como objetivo desarrollar una herramienta de Procesamiento de Lenguaje Natural (PLN) aplicada al análisis de literatura biomédica, con el fin de identificar automáticamente genes y sus funciones biológicas en artículos científicos. Esta herramienta permitirá estructurar el conocimiento disperso en grandes volúmenes de textos y almacenarlo en una base de datos consultable que relacione genes, funciones y evidencia textual.</w:t>
@@ -682,7 +892,10 @@
       <w:pPr>
         <w:ind w:left="644" w:firstLine="0"/>
         <w:jc w:val="both"/>
-        <w:rPr/>
+        <w:rPr>
+          <w:sz w:val="22"/>
+          <w:szCs w:val="22"/>
+        </w:rPr>
       </w:pPr>
       <w:r>
         <w:rPr>
@@ -694,10 +907,15 @@
       <w:pPr>
         <w:ind w:left="644" w:firstLine="0"/>
         <w:jc w:val="both"/>
-        <w:rPr/>
-      </w:pPr>
-      <w:r>
-        <w:rPr>
+        <w:rPr>
+          <w:sz w:val="22"/>
+          <w:szCs w:val="22"/>
+        </w:rPr>
+      </w:pPr>
+      <w:r>
+        <w:rPr>
+          <w:sz w:val="22"/>
+          <w:szCs w:val="22"/>
           <w:rtl w:val="0"/>
         </w:rPr>
         <w:t xml:space="preserve">Desde la perspectiva del negocio, este proyecto representa el punto de partida para una solución tecnológica innovadora orientada a optimizar los procesos de revisión, análisis y extracción de información biomédica. Su implementación puede beneficiar a laboratorios farmacéuticos, grupos de investigación, universidades y empresas del sector biotecnológico, al facilitar la integración y sistematización del conocimiento científico.</w:t>
@@ -707,7 +925,10 @@
       <w:pPr>
         <w:ind w:left="644" w:firstLine="0"/>
         <w:jc w:val="both"/>
-        <w:rPr/>
+        <w:rPr>
+          <w:sz w:val="22"/>
+          <w:szCs w:val="22"/>
+        </w:rPr>
       </w:pPr>
       <w:r>
         <w:rPr>
@@ -719,16 +940,20 @@
       <w:pPr>
         <w:numPr>
           <w:ilvl w:val="0"/>
-          <w:numId w:val="2"/>
+          <w:numId w:val="3"/>
         </w:numPr>
         <w:ind w:left="644" w:hanging="360"/>
         <w:jc w:val="both"/>
         <w:rPr>
-          <w:vertAlign w:val="baseline"/>
-        </w:rPr>
-      </w:pPr>
-      <w:r>
-        <w:rPr>
+          <w:sz w:val="22"/>
+          <w:szCs w:val="22"/>
+          <w:vertAlign w:val="baseline"/>
+        </w:rPr>
+      </w:pPr>
+      <w:r>
+        <w:rPr>
+          <w:sz w:val="22"/>
+          <w:szCs w:val="22"/>
           <w:vertAlign w:val="baseline"/>
           <w:rtl w:val="0"/>
         </w:rPr>
@@ -776,11 +1001,15 @@
       <w:pPr>
         <w:jc w:val="both"/>
         <w:rPr>
-          <w:vertAlign w:val="baseline"/>
-        </w:rPr>
-      </w:pPr>
-      <w:r>
-        <w:rPr>
+          <w:sz w:val="22"/>
+          <w:szCs w:val="22"/>
+          <w:vertAlign w:val="baseline"/>
+        </w:rPr>
+      </w:pPr>
+      <w:r>
+        <w:rPr>
+          <w:sz w:val="22"/>
+          <w:szCs w:val="22"/>
           <w:vertAlign w:val="baseline"/>
           <w:rtl w:val="0"/>
         </w:rPr>
@@ -792,6 +1021,8 @@
         <w:ind w:left="644" w:firstLine="0"/>
         <w:jc w:val="both"/>
         <w:rPr>
+          <w:sz w:val="22"/>
+          <w:szCs w:val="22"/>
           <w:vertAlign w:val="baseline"/>
         </w:rPr>
       </w:pPr>
@@ -806,15 +1037,175 @@
         <w:ind w:left="644" w:firstLine="64.00000000000006"/>
         <w:jc w:val="both"/>
         <w:rPr>
-          <w:vertAlign w:val="baseline"/>
-        </w:rPr>
-      </w:pPr>
-      <w:r>
-        <w:rPr>
+          <w:sz w:val="22"/>
+          <w:szCs w:val="22"/>
+          <w:vertAlign w:val="baseline"/>
+        </w:rPr>
+      </w:pPr>
+      <w:r>
+        <w:rPr>
+          <w:sz w:val="22"/>
+          <w:szCs w:val="22"/>
           <w:vertAlign w:val="baseline"/>
           <w:rtl w:val="0"/>
         </w:rPr>
         <w:t xml:space="preserve">Entre los títulos que componen el corpus se encuentran, por ejemplo:</w:t>
+      </w:r>
+    </w:p>
+    <w:p>
+      <w:pPr>
+        <w:numPr>
+          <w:ilvl w:val="0"/>
+          <w:numId w:val="5"/>
+        </w:numPr>
+        <w:ind w:left="1004" w:hanging="360"/>
+        <w:jc w:val="both"/>
+        <w:rPr>
+          <w:sz w:val="22"/>
+          <w:szCs w:val="22"/>
+          <w:vertAlign w:val="baseline"/>
+        </w:rPr>
+      </w:pPr>
+      <w:r>
+        <w:rPr>
+          <w:i w:val="1"/>
+          <w:sz w:val="22"/>
+          <w:szCs w:val="22"/>
+          <w:vertAlign w:val="baseline"/>
+          <w:rtl w:val="0"/>
+        </w:rPr>
+        <w:t xml:space="preserve">“The Secretory Phospholipase A2 Gene Is a Candidate”</w:t>
+      </w:r>
+      <w:r>
+        <w:rPr>
+          <w:rtl w:val="0"/>
+        </w:rPr>
+      </w:r>
+    </w:p>
+    <w:p>
+      <w:pPr>
+        <w:numPr>
+          <w:ilvl w:val="0"/>
+          <w:numId w:val="5"/>
+        </w:numPr>
+        <w:ind w:left="1004" w:hanging="360"/>
+        <w:jc w:val="both"/>
+        <w:rPr>
+          <w:sz w:val="22"/>
+          <w:szCs w:val="22"/>
+          <w:vertAlign w:val="baseline"/>
+        </w:rPr>
+      </w:pPr>
+      <w:r>
+        <w:rPr>
+          <w:i w:val="1"/>
+          <w:sz w:val="22"/>
+          <w:szCs w:val="22"/>
+          <w:vertAlign w:val="baseline"/>
+          <w:rtl w:val="0"/>
+        </w:rPr>
+        <w:t xml:space="preserve">“RAS Is Regulated by the let-7 MicroRNA Family”</w:t>
+      </w:r>
+      <w:r>
+        <w:rPr>
+          <w:rtl w:val="0"/>
+        </w:rPr>
+      </w:r>
+    </w:p>
+    <w:p>
+      <w:pPr>
+        <w:numPr>
+          <w:ilvl w:val="0"/>
+          <w:numId w:val="5"/>
+        </w:numPr>
+        <w:ind w:left="1004" w:hanging="360"/>
+        <w:jc w:val="both"/>
+        <w:rPr>
+          <w:sz w:val="22"/>
+          <w:szCs w:val="22"/>
+          <w:vertAlign w:val="baseline"/>
+        </w:rPr>
+      </w:pPr>
+      <w:r>
+        <w:rPr>
+          <w:i w:val="1"/>
+          <w:sz w:val="22"/>
+          <w:szCs w:val="22"/>
+          <w:vertAlign w:val="baseline"/>
+          <w:rtl w:val="0"/>
+        </w:rPr>
+        <w:t xml:space="preserve">“Multiple Forms of Phospholipase A2 in Arthritic Synovial Fluid”</w:t>
+      </w:r>
+      <w:r>
+        <w:rPr>
+          <w:rtl w:val="0"/>
+        </w:rPr>
+      </w:r>
+    </w:p>
+    <w:p>
+      <w:pPr>
+        <w:numPr>
+          <w:ilvl w:val="0"/>
+          <w:numId w:val="5"/>
+        </w:numPr>
+        <w:ind w:left="1004" w:hanging="360"/>
+        <w:jc w:val="both"/>
+        <w:rPr>
+          <w:sz w:val="22"/>
+          <w:szCs w:val="22"/>
+          <w:vertAlign w:val="baseline"/>
+        </w:rPr>
+      </w:pPr>
+      <w:r>
+        <w:rPr>
+          <w:i w:val="1"/>
+          <w:sz w:val="22"/>
+          <w:szCs w:val="22"/>
+          <w:vertAlign w:val="baseline"/>
+          <w:rtl w:val="0"/>
+        </w:rPr>
+        <w:t xml:space="preserve">“NRAS Mutation Causes a Human Autoimmunelymphoproliferative Disorder”</w:t>
+      </w:r>
+      <w:r>
+        <w:rPr>
+          <w:rtl w:val="0"/>
+        </w:rPr>
+      </w:r>
+    </w:p>
+    <w:p>
+      <w:pPr>
+        <w:ind w:left="644" w:firstLine="0"/>
+        <w:jc w:val="both"/>
+        <w:rPr>
+          <w:sz w:val="22"/>
+          <w:szCs w:val="22"/>
+          <w:vertAlign w:val="baseline"/>
+        </w:rPr>
+      </w:pPr>
+      <w:r>
+        <w:rPr>
+          <w:rtl w:val="0"/>
+        </w:rPr>
+      </w:r>
+    </w:p>
+    <w:p>
+      <w:pPr>
+        <w:ind w:left="644" w:firstLine="64.00000000000006"/>
+        <w:jc w:val="both"/>
+        <w:rPr>
+          <w:sz w:val="22"/>
+          <w:szCs w:val="22"/>
+          <w:vertAlign w:val="baseline"/>
+        </w:rPr>
+      </w:pPr>
+      <w:r>
+        <w:rPr>
+          <w:sz w:val="22"/>
+          <w:szCs w:val="22"/>
+          <w:vertAlign w:val="baseline"/>
+          <w:rtl w:val="0"/>
+        </w:rPr>
+        <w:t xml:space="preserve">De cada artículo se extrajeron los siguientes elementos:</w:t>
       </w:r>
     </w:p>
     <w:p>
@@ -823,20 +1214,34 @@
           <w:ilvl w:val="0"/>
           <w:numId w:val="4"/>
         </w:numPr>
-        <w:ind w:left="1004" w:hanging="360"/>
-        <w:jc w:val="both"/>
-        <w:rPr>
-          <w:vertAlign w:val="baseline"/>
-        </w:rPr>
-      </w:pPr>
-      <w:r>
-        <w:rPr>
-          <w:i w:val="1"/>
-          <w:vertAlign w:val="baseline"/>
-          <w:rtl w:val="0"/>
-        </w:rPr>
-        <w:t xml:space="preserve">“The Secretory Phospholipase A2 Gene Is a Candidate”</w:t>
-      </w:r>
+        <w:ind w:left="1364" w:hanging="360"/>
+        <w:jc w:val="both"/>
+        <w:rPr>
+          <w:sz w:val="22"/>
+          <w:szCs w:val="22"/>
+          <w:vertAlign w:val="baseline"/>
+        </w:rPr>
+      </w:pPr>
+      <w:r>
+        <w:rPr>
+          <w:sz w:val="22"/>
+          <w:szCs w:val="22"/>
+          <w:vertAlign w:val="baseline"/>
+          <w:rtl w:val="0"/>
+        </w:rPr>
+        <w:t xml:space="preserve">Autor(es): responsables de la publicación científica.</w:t>
+      </w:r>
+    </w:p>
+    <w:p>
+      <w:pPr>
+        <w:ind w:left="644" w:firstLine="0"/>
+        <w:jc w:val="both"/>
+        <w:rPr>
+          <w:sz w:val="22"/>
+          <w:szCs w:val="22"/>
+          <w:vertAlign w:val="baseline"/>
+        </w:rPr>
+      </w:pPr>
       <w:r>
         <w:rPr>
           <w:rtl w:val="0"/>
@@ -849,20 +1254,34 @@
           <w:ilvl w:val="0"/>
           <w:numId w:val="4"/>
         </w:numPr>
-        <w:ind w:left="1004" w:hanging="360"/>
-        <w:jc w:val="both"/>
-        <w:rPr>
-          <w:vertAlign w:val="baseline"/>
-        </w:rPr>
-      </w:pPr>
-      <w:r>
-        <w:rPr>
-          <w:i w:val="1"/>
-          <w:vertAlign w:val="baseline"/>
-          <w:rtl w:val="0"/>
-        </w:rPr>
-        <w:t xml:space="preserve">“RAS Is Regulated by the let-7 MicroRNA Family”</w:t>
-      </w:r>
+        <w:ind w:left="1364" w:hanging="360"/>
+        <w:jc w:val="both"/>
+        <w:rPr>
+          <w:sz w:val="22"/>
+          <w:szCs w:val="22"/>
+          <w:vertAlign w:val="baseline"/>
+        </w:rPr>
+      </w:pPr>
+      <w:r>
+        <w:rPr>
+          <w:sz w:val="22"/>
+          <w:szCs w:val="22"/>
+          <w:vertAlign w:val="baseline"/>
+          <w:rtl w:val="0"/>
+        </w:rPr>
+        <w:t xml:space="preserve">Título: nombre del artículo, indicador principal del tema tratado.</w:t>
+      </w:r>
+    </w:p>
+    <w:p>
+      <w:pPr>
+        <w:ind w:left="644" w:firstLine="0"/>
+        <w:jc w:val="both"/>
+        <w:rPr>
+          <w:sz w:val="22"/>
+          <w:szCs w:val="22"/>
+          <w:vertAlign w:val="baseline"/>
+        </w:rPr>
+      </w:pPr>
       <w:r>
         <w:rPr>
           <w:rtl w:val="0"/>
@@ -875,20 +1294,34 @@
           <w:ilvl w:val="0"/>
           <w:numId w:val="4"/>
         </w:numPr>
-        <w:ind w:left="1004" w:hanging="360"/>
-        <w:jc w:val="both"/>
-        <w:rPr>
-          <w:vertAlign w:val="baseline"/>
-        </w:rPr>
-      </w:pPr>
-      <w:r>
-        <w:rPr>
-          <w:i w:val="1"/>
-          <w:vertAlign w:val="baseline"/>
-          <w:rtl w:val="0"/>
-        </w:rPr>
-        <w:t xml:space="preserve">“Multiple Forms of Phospholipase A2 in Arthritic Synovial Fluid”</w:t>
-      </w:r>
+        <w:ind w:left="1364" w:hanging="360"/>
+        <w:jc w:val="both"/>
+        <w:rPr>
+          <w:sz w:val="22"/>
+          <w:szCs w:val="22"/>
+          <w:vertAlign w:val="baseline"/>
+        </w:rPr>
+      </w:pPr>
+      <w:r>
+        <w:rPr>
+          <w:sz w:val="22"/>
+          <w:szCs w:val="22"/>
+          <w:vertAlign w:val="baseline"/>
+          <w:rtl w:val="0"/>
+        </w:rPr>
+        <w:t xml:space="preserve">Abstract: resumen del contenido, empleado para la detección automática de entidades (genes y funciones).</w:t>
+      </w:r>
+    </w:p>
+    <w:p>
+      <w:pPr>
+        <w:ind w:left="644" w:firstLine="0"/>
+        <w:jc w:val="both"/>
+        <w:rPr>
+          <w:sz w:val="22"/>
+          <w:szCs w:val="22"/>
+          <w:vertAlign w:val="baseline"/>
+        </w:rPr>
+      </w:pPr>
       <w:r>
         <w:rPr>
           <w:rtl w:val="0"/>
@@ -901,24 +1334,22 @@
           <w:ilvl w:val="0"/>
           <w:numId w:val="4"/>
         </w:numPr>
-        <w:ind w:left="1004" w:hanging="360"/>
-        <w:jc w:val="both"/>
-        <w:rPr>
-          <w:vertAlign w:val="baseline"/>
-        </w:rPr>
-      </w:pPr>
-      <w:r>
-        <w:rPr>
-          <w:i w:val="1"/>
-          <w:vertAlign w:val="baseline"/>
-          <w:rtl w:val="0"/>
-        </w:rPr>
-        <w:t xml:space="preserve">“NRAS Mutation Causes a Human Autoimmunelymphoproliferative Disorder”</w:t>
-      </w:r>
-      <w:r>
-        <w:rPr>
-          <w:rtl w:val="0"/>
-        </w:rPr>
+        <w:ind w:left="1364" w:hanging="360"/>
+        <w:jc w:val="both"/>
+        <w:rPr>
+          <w:sz w:val="22"/>
+          <w:szCs w:val="22"/>
+          <w:vertAlign w:val="baseline"/>
+        </w:rPr>
+      </w:pPr>
+      <w:r>
+        <w:rPr>
+          <w:sz w:val="22"/>
+          <w:szCs w:val="22"/>
+          <w:vertAlign w:val="baseline"/>
+          <w:rtl w:val="0"/>
+        </w:rPr>
+        <w:t xml:space="preserve">Referencias: conjunto de fuentes bibliográficas citadas, que permiten establecer relaciones entre trabajos y autores.</w:t>
       </w:r>
     </w:p>
     <w:p>
@@ -926,29 +1357,51 @@
         <w:ind w:left="644" w:firstLine="0"/>
         <w:jc w:val="both"/>
         <w:rPr>
-          <w:vertAlign w:val="baseline"/>
-        </w:rPr>
-      </w:pPr>
-      <w:r>
-        <w:rPr>
-          <w:rtl w:val="0"/>
-        </w:rPr>
-      </w:r>
-    </w:p>
-    <w:p>
-      <w:pPr>
-        <w:ind w:left="644" w:firstLine="64.00000000000006"/>
-        <w:jc w:val="both"/>
-        <w:rPr>
-          <w:vertAlign w:val="baseline"/>
-        </w:rPr>
-      </w:pPr>
-      <w:r>
-        <w:rPr>
-          <w:vertAlign w:val="baseline"/>
-          <w:rtl w:val="0"/>
-        </w:rPr>
-        <w:t xml:space="preserve">De cada artículo se extrajeron los siguientes elementos:</w:t>
+          <w:sz w:val="22"/>
+          <w:szCs w:val="22"/>
+          <w:vertAlign w:val="baseline"/>
+        </w:rPr>
+      </w:pPr>
+      <w:r>
+        <w:rPr>
+          <w:rtl w:val="0"/>
+        </w:rPr>
+      </w:r>
+    </w:p>
+    <w:p>
+      <w:pPr>
+        <w:ind w:left="708" w:firstLine="296.0000000000001"/>
+        <w:jc w:val="both"/>
+        <w:rPr>
+          <w:sz w:val="22"/>
+          <w:szCs w:val="22"/>
+          <w:vertAlign w:val="baseline"/>
+        </w:rPr>
+      </w:pPr>
+      <w:r>
+        <w:rPr>
+          <w:sz w:val="22"/>
+          <w:szCs w:val="22"/>
+          <w:vertAlign w:val="baseline"/>
+          <w:rtl w:val="0"/>
+        </w:rPr>
+        <w:t xml:space="preserve">Estos textos conforman el corpus de entrenamiento y análisis sobre el cual se aplican las técnicas de PLN para la identificación de entidades y la extracción de relaciones gen-función.</w:t>
+      </w:r>
+    </w:p>
+    <w:p>
+      <w:pPr>
+        <w:ind w:left="708" w:firstLine="0"/>
+        <w:jc w:val="both"/>
+        <w:rPr>
+          <w:sz w:val="22"/>
+          <w:szCs w:val="22"/>
+          <w:vertAlign w:val="baseline"/>
+        </w:rPr>
+      </w:pPr>
+      <w:r>
+        <w:rPr>
+          <w:rtl w:val="0"/>
+        </w:rPr>
       </w:r>
     </w:p>
     <w:p>
@@ -957,18 +1410,26 @@
           <w:ilvl w:val="0"/>
           <w:numId w:val="3"/>
         </w:numPr>
-        <w:ind w:left="1364" w:hanging="360"/>
-        <w:jc w:val="both"/>
-        <w:rPr>
-          <w:vertAlign w:val="baseline"/>
-        </w:rPr>
-      </w:pPr>
-      <w:r>
-        <w:rPr>
-          <w:vertAlign w:val="baseline"/>
-          <w:rtl w:val="0"/>
-        </w:rPr>
-        <w:t xml:space="preserve">Autor(es): responsables de la publicación científica.</w:t>
+        <w:ind w:left="644" w:hanging="360"/>
+        <w:jc w:val="both"/>
+        <w:rPr>
+          <w:sz w:val="22"/>
+          <w:szCs w:val="22"/>
+          <w:vertAlign w:val="baseline"/>
+        </w:rPr>
+      </w:pPr>
+      <w:r>
+        <w:rPr>
+          <w:sz w:val="22"/>
+          <w:szCs w:val="22"/>
+          <w:rtl w:val="0"/>
+        </w:rPr>
+        <w:t xml:space="preserve">Proceso de carga u obtención de textos</w:t>
+      </w:r>
+      <w:r>
+        <w:rPr>
+          <w:rtl w:val="0"/>
+        </w:rPr>
       </w:r>
     </w:p>
     <w:p>
@@ -976,33 +1437,125 @@
         <w:ind w:left="644" w:firstLine="0"/>
         <w:jc w:val="both"/>
         <w:rPr>
-          <w:vertAlign w:val="baseline"/>
-        </w:rPr>
-      </w:pPr>
-      <w:r>
-        <w:rPr>
-          <w:rtl w:val="0"/>
-        </w:rPr>
-      </w:r>
-    </w:p>
-    <w:p>
-      <w:pPr>
-        <w:numPr>
-          <w:ilvl w:val="0"/>
-          <w:numId w:val="3"/>
-        </w:numPr>
-        <w:ind w:left="1364" w:hanging="360"/>
-        <w:jc w:val="both"/>
-        <w:rPr>
-          <w:vertAlign w:val="baseline"/>
-        </w:rPr>
-      </w:pPr>
-      <w:r>
-        <w:rPr>
-          <w:vertAlign w:val="baseline"/>
-          <w:rtl w:val="0"/>
-        </w:rPr>
-        <w:t xml:space="preserve">Título: nombre del artículo, indicador principal del tema tratado.</w:t>
+          <w:sz w:val="22"/>
+          <w:szCs w:val="22"/>
+          <w:vertAlign w:val="baseline"/>
+        </w:rPr>
+      </w:pPr>
+      <w:r>
+        <w:rPr>
+          <w:rtl w:val="0"/>
+        </w:rPr>
+      </w:r>
+    </w:p>
+    <w:p>
+      <w:pPr>
+        <w:ind w:left="708" w:firstLine="0"/>
+        <w:jc w:val="both"/>
+        <w:rPr>
+          <w:sz w:val="22"/>
+          <w:szCs w:val="22"/>
+          <w:vertAlign w:val="baseline"/>
+        </w:rPr>
+      </w:pPr>
+      <w:r>
+        <w:rPr>
+          <w:rtl w:val="0"/>
+        </w:rPr>
+      </w:r>
+    </w:p>
+    <w:p>
+      <w:pPr>
+        <w:ind w:left="708" w:firstLine="296.0000000000001"/>
+        <w:jc w:val="both"/>
+        <w:rPr>
+          <w:sz w:val="22"/>
+          <w:szCs w:val="22"/>
+          <w:vertAlign w:val="baseline"/>
+        </w:rPr>
+      </w:pPr>
+      <w:r>
+        <w:rPr>
+          <w:sz w:val="22"/>
+          <w:szCs w:val="22"/>
+          <w:vertAlign w:val="baseline"/>
+          <w:rtl w:val="0"/>
+        </w:rPr>
+        <w:t xml:space="preserve">El proceso de obtención de los textos se realizó a partir de la plataforma OMIM (Online Mendelian Inheritance in Man) [1], específicamente desde la sección Gene Map, que recopila información genética y publicaciones científicas asociadas a genes humanos y sus mutaciones.</w:t>
+      </w:r>
+    </w:p>
+    <w:p>
+      <w:pPr>
+        <w:ind w:left="708" w:firstLine="0"/>
+        <w:jc w:val="both"/>
+        <w:rPr>
+          <w:sz w:val="22"/>
+          <w:szCs w:val="22"/>
+          <w:vertAlign w:val="baseline"/>
+        </w:rPr>
+      </w:pPr>
+      <w:r>
+        <w:rPr>
+          <w:rtl w:val="0"/>
+        </w:rPr>
+      </w:r>
+    </w:p>
+    <w:p>
+      <w:pPr>
+        <w:ind w:left="708" w:firstLine="708"/>
+        <w:jc w:val="both"/>
+        <w:rPr>
+          <w:sz w:val="22"/>
+          <w:szCs w:val="22"/>
+          <w:vertAlign w:val="baseline"/>
+        </w:rPr>
+      </w:pPr>
+      <w:r>
+        <w:rPr>
+          <w:sz w:val="22"/>
+          <w:szCs w:val="22"/>
+          <w:vertAlign w:val="baseline"/>
+          <w:rtl w:val="0"/>
+        </w:rPr>
+        <w:t xml:space="preserve">Para cada gen de interés, se consultó su entrada en la Gene Map, desde la cual se accedió a los artículos vinculados. Los documentos fueron descargados en formato PDF, organizados en carpetas correspondientes a cada gen (por ejemplo, </w:t>
+      </w:r>
+      <w:r>
+        <w:rPr>
+          <w:i w:val="1"/>
+          <w:sz w:val="22"/>
+          <w:szCs w:val="22"/>
+          <w:vertAlign w:val="baseline"/>
+          <w:rtl w:val="0"/>
+        </w:rPr>
+        <w:t xml:space="preserve">RAS</w:t>
+      </w:r>
+      <w:r>
+        <w:rPr>
+          <w:sz w:val="22"/>
+          <w:szCs w:val="22"/>
+          <w:vertAlign w:val="baseline"/>
+          <w:rtl w:val="0"/>
+        </w:rPr>
+        <w:t xml:space="preserve"> y </w:t>
+      </w:r>
+      <w:r>
+        <w:rPr>
+          <w:i w:val="1"/>
+          <w:sz w:val="22"/>
+          <w:szCs w:val="22"/>
+          <w:vertAlign w:val="baseline"/>
+          <w:rtl w:val="0"/>
+        </w:rPr>
+        <w:t xml:space="preserve">PLA2G2A</w:t>
+      </w:r>
+      <w:r>
+        <w:rPr>
+          <w:sz w:val="22"/>
+          <w:szCs w:val="22"/>
+          <w:vertAlign w:val="baseline"/>
+          <w:rtl w:val="0"/>
+        </w:rPr>
+        <w:t xml:space="preserve">), y posteriormente procesados para la extracción automática de metadatos relevantes: autor, título, abstract y referencias.</w:t>
       </w:r>
     </w:p>
     <w:p>
@@ -1010,290 +1563,56 @@
         <w:ind w:left="644" w:firstLine="0"/>
         <w:jc w:val="both"/>
         <w:rPr>
-          <w:vertAlign w:val="baseline"/>
-        </w:rPr>
-      </w:pPr>
-      <w:r>
-        <w:rPr>
-          <w:rtl w:val="0"/>
-        </w:rPr>
-      </w:r>
-    </w:p>
-    <w:p>
-      <w:pPr>
-        <w:numPr>
-          <w:ilvl w:val="0"/>
-          <w:numId w:val="3"/>
-        </w:numPr>
-        <w:ind w:left="1364" w:hanging="360"/>
-        <w:jc w:val="both"/>
-        <w:rPr>
-          <w:vertAlign w:val="baseline"/>
-        </w:rPr>
-      </w:pPr>
-      <w:r>
-        <w:rPr>
-          <w:vertAlign w:val="baseline"/>
-          <w:rtl w:val="0"/>
-        </w:rPr>
-        <w:t xml:space="preserve">Abstract: resumen del contenido, empleado para la detección automática de entidades (genes y funciones).</w:t>
-      </w:r>
-    </w:p>
-    <w:p>
-      <w:pPr>
-        <w:ind w:left="644" w:firstLine="0"/>
-        <w:jc w:val="both"/>
-        <w:rPr>
-          <w:vertAlign w:val="baseline"/>
-        </w:rPr>
-      </w:pPr>
-      <w:r>
-        <w:rPr>
-          <w:rtl w:val="0"/>
-        </w:rPr>
-      </w:r>
-    </w:p>
-    <w:p>
-      <w:pPr>
-        <w:numPr>
-          <w:ilvl w:val="0"/>
-          <w:numId w:val="3"/>
-        </w:numPr>
-        <w:ind w:left="1364" w:hanging="360"/>
-        <w:jc w:val="both"/>
-        <w:rPr>
-          <w:vertAlign w:val="baseline"/>
-        </w:rPr>
-      </w:pPr>
-      <w:r>
-        <w:rPr>
-          <w:vertAlign w:val="baseline"/>
-          <w:rtl w:val="0"/>
-        </w:rPr>
-        <w:t xml:space="preserve">Referencias: conjunto de fuentes bibliográficas citadas, que permiten establecer relaciones entre trabajos y autores.</w:t>
-      </w:r>
-    </w:p>
-    <w:p>
-      <w:pPr>
-        <w:ind w:left="644" w:firstLine="0"/>
-        <w:jc w:val="both"/>
-        <w:rPr>
-          <w:vertAlign w:val="baseline"/>
-        </w:rPr>
-      </w:pPr>
-      <w:r>
-        <w:rPr>
-          <w:rtl w:val="0"/>
-        </w:rPr>
-      </w:r>
-    </w:p>
-    <w:p>
-      <w:pPr>
-        <w:ind w:left="708" w:firstLine="296.0000000000001"/>
-        <w:jc w:val="both"/>
-        <w:rPr>
-          <w:vertAlign w:val="baseline"/>
-        </w:rPr>
-      </w:pPr>
-      <w:r>
-        <w:rPr>
-          <w:vertAlign w:val="baseline"/>
-          <w:rtl w:val="0"/>
-        </w:rPr>
-        <w:t xml:space="preserve">Estos textos conforman el corpus de entrenamiento y análisis sobre el cual se aplican las técnicas de PLN para la identificación de entidades y la extracción de relaciones gen-función.</w:t>
-      </w:r>
-    </w:p>
-    <w:p>
-      <w:pPr>
-        <w:ind w:left="708" w:firstLine="0"/>
-        <w:jc w:val="both"/>
-        <w:rPr>
-          <w:vertAlign w:val="baseline"/>
-        </w:rPr>
-      </w:pPr>
-      <w:r>
-        <w:rPr>
-          <w:rtl w:val="0"/>
-        </w:rPr>
-      </w:r>
-    </w:p>
-    <w:p>
-      <w:pPr>
+          <w:sz w:val="22"/>
+          <w:szCs w:val="22"/>
+          <w:vertAlign w:val="baseline"/>
+        </w:rPr>
+      </w:pPr>
+      <w:r>
+        <w:rPr>
+          <w:rtl w:val="0"/>
+        </w:rPr>
+      </w:r>
+    </w:p>
+    <w:p>
+      <w:pPr>
+        <w:jc w:val="both"/>
+        <w:rPr>
+          <w:sz w:val="22"/>
+          <w:szCs w:val="22"/>
+          <w:vertAlign w:val="baseline"/>
+        </w:rPr>
+      </w:pPr>
+      <w:r>
+        <w:rPr>
+          <w:rtl w:val="0"/>
+        </w:rPr>
+      </w:r>
+    </w:p>
+    <w:p>
+      <w:pPr>
+        <w:jc w:val="both"/>
+        <w:rPr>
+          <w:sz w:val="22"/>
+          <w:szCs w:val="22"/>
+          <w:vertAlign w:val="baseline"/>
+        </w:rPr>
+      </w:pPr>
+      <w:r>
+        <w:rPr>
+          <w:rtl w:val="0"/>
+        </w:rPr>
+      </w:r>
+    </w:p>
+    <w:p>
+      <w:pPr>
+        <w:keepNext w:val="1"/>
+        <w:keepLines w:val="0"/>
+        <w:pageBreakBefore w:val="0"/>
+        <w:widowControl w:val="1"/>
         <w:numPr>
           <w:ilvl w:val="0"/>
           <w:numId w:val="2"/>
-        </w:numPr>
-        <w:ind w:left="644" w:hanging="360"/>
-        <w:jc w:val="both"/>
-        <w:rPr>
-          <w:vertAlign w:val="baseline"/>
-        </w:rPr>
-      </w:pPr>
-      <w:r>
-        <w:rPr>
-          <w:rtl w:val="0"/>
-        </w:rPr>
-        <w:t xml:space="preserve">Proceso de carga u obtención de textos</w:t>
-      </w:r>
-      <w:r>
-        <w:rPr>
-          <w:rtl w:val="0"/>
-        </w:rPr>
-      </w:r>
-    </w:p>
-    <w:p>
-      <w:pPr>
-        <w:ind w:left="644" w:firstLine="0"/>
-        <w:jc w:val="both"/>
-        <w:rPr>
-          <w:vertAlign w:val="baseline"/>
-        </w:rPr>
-      </w:pPr>
-      <w:r>
-        <w:rPr>
-          <w:rtl w:val="0"/>
-        </w:rPr>
-      </w:r>
-    </w:p>
-    <w:p>
-      <w:pPr>
-        <w:ind w:left="708" w:firstLine="0"/>
-        <w:jc w:val="both"/>
-        <w:rPr>
-          <w:vertAlign w:val="baseline"/>
-        </w:rPr>
-      </w:pPr>
-      <w:r>
-        <w:rPr>
-          <w:rtl w:val="0"/>
-        </w:rPr>
-      </w:r>
-    </w:p>
-    <w:p>
-      <w:pPr>
-        <w:ind w:left="708" w:firstLine="296.0000000000001"/>
-        <w:jc w:val="both"/>
-        <w:rPr>
-          <w:vertAlign w:val="baseline"/>
-        </w:rPr>
-      </w:pPr>
-      <w:r>
-        <w:rPr>
-          <w:vertAlign w:val="baseline"/>
-          <w:rtl w:val="0"/>
-        </w:rPr>
-        <w:t xml:space="preserve">El proceso de obtención de los textos se realizó a partir de la plataforma OMIM (Online Mendelian Inheritance in Man), específicamente desde la sección Gene Map, que recopila información genética y publicaciones científicas asociadas a genes humanos y sus mutaciones.</w:t>
-      </w:r>
-    </w:p>
-    <w:p>
-      <w:pPr>
-        <w:ind w:left="708" w:firstLine="0"/>
-        <w:jc w:val="both"/>
-        <w:rPr>
-          <w:vertAlign w:val="baseline"/>
-        </w:rPr>
-      </w:pPr>
-      <w:r>
-        <w:rPr>
-          <w:rtl w:val="0"/>
-        </w:rPr>
-      </w:r>
-    </w:p>
-    <w:p>
-      <w:pPr>
-        <w:ind w:left="708" w:firstLine="708"/>
-        <w:jc w:val="both"/>
-        <w:rPr>
-          <w:vertAlign w:val="baseline"/>
-        </w:rPr>
-      </w:pPr>
-      <w:r>
-        <w:rPr>
-          <w:vertAlign w:val="baseline"/>
-          <w:rtl w:val="0"/>
-        </w:rPr>
-        <w:t xml:space="preserve">Para cada gen de interés, se consultó su entrada en la Gene Map, desde la cual se accedió a los artículos vinculados. Los documentos fueron descargados en formato PDF, organizados en carpetas correspondientes a cada gen (por ejemplo, </w:t>
-      </w:r>
-      <w:r>
-        <w:rPr>
-          <w:i w:val="1"/>
-          <w:vertAlign w:val="baseline"/>
-          <w:rtl w:val="0"/>
-        </w:rPr>
-        <w:t xml:space="preserve">RAS</w:t>
-      </w:r>
-      <w:r>
-        <w:rPr>
-          <w:vertAlign w:val="baseline"/>
-          <w:rtl w:val="0"/>
-        </w:rPr>
-        <w:t xml:space="preserve"> y </w:t>
-      </w:r>
-      <w:r>
-        <w:rPr>
-          <w:i w:val="1"/>
-          <w:vertAlign w:val="baseline"/>
-          <w:rtl w:val="0"/>
-        </w:rPr>
-        <w:t xml:space="preserve">PLA2G2A</w:t>
-      </w:r>
-      <w:r>
-        <w:rPr>
-          <w:vertAlign w:val="baseline"/>
-          <w:rtl w:val="0"/>
-        </w:rPr>
-        <w:t xml:space="preserve">), y posteriormente procesados para la extracción automática de metadatos relevantes: autor, título, abstract y referencias.</w:t>
-      </w:r>
-    </w:p>
-    <w:p>
-      <w:pPr>
-        <w:ind w:left="644" w:firstLine="0"/>
-        <w:jc w:val="both"/>
-        <w:rPr>
-          <w:vertAlign w:val="baseline"/>
-        </w:rPr>
-      </w:pPr>
-      <w:r>
-        <w:rPr>
-          <w:rtl w:val="0"/>
-        </w:rPr>
-      </w:r>
-    </w:p>
-    <w:p>
-      <w:pPr>
-        <w:jc w:val="both"/>
-        <w:rPr>
-          <w:vertAlign w:val="baseline"/>
-        </w:rPr>
-      </w:pPr>
-      <w:r>
-        <w:rPr>
-          <w:rtl w:val="0"/>
-        </w:rPr>
-      </w:r>
-    </w:p>
-    <w:p>
-      <w:pPr>
-        <w:jc w:val="both"/>
-        <w:rPr>
-          <w:vertAlign w:val="baseline"/>
-        </w:rPr>
-      </w:pPr>
-      <w:r>
-        <w:rPr>
-          <w:rtl w:val="0"/>
-        </w:rPr>
-      </w:r>
-    </w:p>
-    <w:p>
-      <w:pPr>
-        <w:keepNext w:val="1"/>
-        <w:keepLines w:val="0"/>
-        <w:pageBreakBefore w:val="0"/>
-        <w:widowControl w:val="1"/>
-        <w:numPr>
-          <w:ilvl w:val="0"/>
-          <w:numId w:val="1"/>
         </w:numPr>
         <w:pBdr>
           <w:top w:space="0" w:sz="0" w:val="nil"/>
@@ -1313,9 +1632,8 @@
           <w:smallCaps w:val="0"/>
           <w:strike w:val="0"/>
           <w:color w:val="000000"/>
-          <w:sz w:val="20"/>
-          <w:szCs w:val="20"/>
-          <w:u w:val="none"/>
+          <w:sz w:val="22"/>
+          <w:szCs w:val="22"/>
           <w:shd w:fill="auto" w:val="clear"/>
           <w:vertAlign w:val="baseline"/>
         </w:rPr>
@@ -1328,8 +1646,8 @@
           <w:smallCaps w:val="0"/>
           <w:strike w:val="0"/>
           <w:color w:val="000000"/>
-          <w:sz w:val="20"/>
-          <w:szCs w:val="20"/>
+          <w:sz w:val="22"/>
+          <w:szCs w:val="22"/>
           <w:u w:val="none"/>
           <w:shd w:fill="auto" w:val="clear"/>
           <w:vertAlign w:val="baseline"/>
@@ -1362,8 +1680,8 @@
           <w:smallCaps w:val="0"/>
           <w:strike w:val="0"/>
           <w:color w:val="000000"/>
-          <w:sz w:val="20"/>
-          <w:szCs w:val="20"/>
+          <w:sz w:val="22"/>
+          <w:szCs w:val="22"/>
           <w:u w:val="none"/>
           <w:shd w:fill="auto" w:val="clear"/>
           <w:vertAlign w:val="baseline"/>
@@ -1381,6 +1699,10 @@
         <w:keepLines w:val="0"/>
         <w:pageBreakBefore w:val="0"/>
         <w:widowControl w:val="0"/>
+        <w:numPr>
+          <w:ilvl w:val="0"/>
+          <w:numId w:val="7"/>
+        </w:numPr>
         <w:pBdr>
           <w:top w:space="0" w:sz="0" w:val="nil"/>
           <w:left w:space="0" w:sz="0" w:val="nil"/>
@@ -1390,7 +1712,7 @@
         </w:pBdr>
         <w:shd w:fill="auto" w:val="clear"/>
         <w:spacing w:after="0" w:before="0" w:line="240" w:lineRule="auto"/>
-        <w:ind w:left="0" w:right="0" w:firstLine="0"/>
+        <w:ind w:left="720" w:right="0" w:hanging="360"/>
         <w:jc w:val="both"/>
         <w:rPr>
           <w:rFonts w:ascii="Times New Roman" w:cs="Times New Roman" w:eastAsia="Times New Roman" w:hAnsi="Times New Roman"/>
@@ -1399,9 +1721,8 @@
           <w:smallCaps w:val="0"/>
           <w:strike w:val="0"/>
           <w:color w:val="000000"/>
-          <w:sz w:val="20"/>
-          <w:szCs w:val="20"/>
-          <w:u w:val="none"/>
+          <w:sz w:val="22"/>
+          <w:szCs w:val="22"/>
           <w:shd w:fill="auto" w:val="clear"/>
           <w:vertAlign w:val="baseline"/>
         </w:rPr>
@@ -1414,20 +1735,14 @@
           <w:smallCaps w:val="0"/>
           <w:strike w:val="0"/>
           <w:color w:val="000000"/>
-          <w:sz w:val="20"/>
-          <w:szCs w:val="20"/>
+          <w:sz w:val="22"/>
+          <w:szCs w:val="22"/>
           <w:u w:val="none"/>
           <w:shd w:fill="auto" w:val="clear"/>
           <w:vertAlign w:val="baseline"/>
           <w:rtl w:val="0"/>
         </w:rPr>
-        <w:t xml:space="preserve">- Análisis exploratorio del conjunto de textos.</w:t>
-        <w:br w:type="textWrapping"/>
-        <w:t xml:space="preserve">- Análisis descriptivo</w:t>
-        <w:br w:type="textWrapping"/>
-        <w:t xml:space="preserve">- Visualización de los textos</w:t>
-        <w:br w:type="textWrapping"/>
-        <w:t xml:space="preserve">- Preprocesamiento en NLP</w:t>
+        <w:t xml:space="preserve">Análisis exploratorio del conjunto de textos.</w:t>
       </w:r>
     </w:p>
     <w:p>
@@ -1445,7 +1760,216 @@
         </w:pBdr>
         <w:shd w:fill="auto" w:val="clear"/>
         <w:spacing w:after="0" w:before="0" w:line="240" w:lineRule="auto"/>
-        <w:ind w:left="0" w:right="0" w:firstLine="0"/>
+        <w:ind w:left="720" w:right="0" w:firstLine="0"/>
+        <w:jc w:val="both"/>
+        <w:rPr>
+          <w:sz w:val="22"/>
+          <w:szCs w:val="22"/>
+        </w:rPr>
+      </w:pPr>
+      <w:r>
+        <w:rPr>
+          <w:rtl w:val="0"/>
+        </w:rPr>
+      </w:r>
+    </w:p>
+    <w:p>
+      <w:pPr>
+        <w:keepNext w:val="0"/>
+        <w:keepLines w:val="0"/>
+        <w:pageBreakBefore w:val="0"/>
+        <w:widowControl w:val="0"/>
+        <w:pBdr>
+          <w:top w:space="0" w:sz="0" w:val="nil"/>
+          <w:left w:space="0" w:sz="0" w:val="nil"/>
+          <w:bottom w:space="0" w:sz="0" w:val="nil"/>
+          <w:right w:space="0" w:sz="0" w:val="nil"/>
+          <w:between w:space="0" w:sz="0" w:val="nil"/>
+        </w:pBdr>
+        <w:shd w:fill="auto" w:val="clear"/>
+        <w:spacing w:after="0" w:before="0" w:line="240" w:lineRule="auto"/>
+        <w:ind w:left="720" w:right="0" w:firstLine="720"/>
+        <w:jc w:val="both"/>
+        <w:rPr>
+          <w:sz w:val="22"/>
+          <w:szCs w:val="22"/>
+        </w:rPr>
+      </w:pPr>
+      <w:r>
+        <w:rPr>
+          <w:sz w:val="22"/>
+          <w:szCs w:val="22"/>
+          <w:rtl w:val="0"/>
+        </w:rPr>
+        <w:t xml:space="preserve">El análisis exploratorio del corpus tuvo como propósito comprender la estructura, extensión y características lingüísticas de los textos recopilados. Los documentos se componen de resúmenes científicos (abstracts) obtenidos de artículos relacionados con genes y sus funciones biológicas.</w:t>
+      </w:r>
+    </w:p>
+    <w:p>
+      <w:pPr>
+        <w:keepNext w:val="0"/>
+        <w:keepLines w:val="0"/>
+        <w:pageBreakBefore w:val="0"/>
+        <w:widowControl w:val="0"/>
+        <w:pBdr>
+          <w:top w:space="0" w:sz="0" w:val="nil"/>
+          <w:left w:space="0" w:sz="0" w:val="nil"/>
+          <w:bottom w:space="0" w:sz="0" w:val="nil"/>
+          <w:right w:space="0" w:sz="0" w:val="nil"/>
+          <w:between w:space="0" w:sz="0" w:val="nil"/>
+        </w:pBdr>
+        <w:shd w:fill="auto" w:val="clear"/>
+        <w:spacing w:after="0" w:before="0" w:line="240" w:lineRule="auto"/>
+        <w:ind w:left="720" w:right="0" w:firstLine="720"/>
+        <w:jc w:val="both"/>
+        <w:rPr>
+          <w:sz w:val="22"/>
+          <w:szCs w:val="22"/>
+        </w:rPr>
+      </w:pPr>
+      <w:r>
+        <w:rPr>
+          <w:rtl w:val="0"/>
+        </w:rPr>
+      </w:r>
+    </w:p>
+    <w:p>
+      <w:pPr>
+        <w:keepNext w:val="0"/>
+        <w:keepLines w:val="0"/>
+        <w:pageBreakBefore w:val="0"/>
+        <w:widowControl w:val="0"/>
+        <w:pBdr>
+          <w:top w:space="0" w:sz="0" w:val="nil"/>
+          <w:left w:space="0" w:sz="0" w:val="nil"/>
+          <w:bottom w:space="0" w:sz="0" w:val="nil"/>
+          <w:right w:space="0" w:sz="0" w:val="nil"/>
+          <w:between w:space="0" w:sz="0" w:val="nil"/>
+        </w:pBdr>
+        <w:shd w:fill="auto" w:val="clear"/>
+        <w:spacing w:after="0" w:before="0" w:line="240" w:lineRule="auto"/>
+        <w:ind w:left="720" w:right="0" w:firstLine="720"/>
+        <w:jc w:val="both"/>
+        <w:rPr>
+          <w:sz w:val="22"/>
+          <w:szCs w:val="22"/>
+        </w:rPr>
+      </w:pPr>
+      <w:r>
+        <w:rPr>
+          <w:sz w:val="22"/>
+          <w:szCs w:val="22"/>
+          <w:rtl w:val="0"/>
+        </w:rPr>
+        <w:t xml:space="preserve">A partir del código desarrollado, los textos fueron cargados en un marco de datos (DataFrame) mediante la biblioteca pandas, lo que permitió examinar la cantidad de registros, longitud promedio de los abstracts y presencia de valores nulos o duplicados.</w:t>
+      </w:r>
+    </w:p>
+    <w:p>
+      <w:pPr>
+        <w:keepNext w:val="0"/>
+        <w:keepLines w:val="0"/>
+        <w:pageBreakBefore w:val="0"/>
+        <w:widowControl w:val="0"/>
+        <w:pBdr>
+          <w:top w:space="0" w:sz="0" w:val="nil"/>
+          <w:left w:space="0" w:sz="0" w:val="nil"/>
+          <w:bottom w:space="0" w:sz="0" w:val="nil"/>
+          <w:right w:space="0" w:sz="0" w:val="nil"/>
+          <w:between w:space="0" w:sz="0" w:val="nil"/>
+        </w:pBdr>
+        <w:shd w:fill="auto" w:val="clear"/>
+        <w:spacing w:after="0" w:before="0" w:line="240" w:lineRule="auto"/>
+        <w:ind w:left="720" w:right="0" w:firstLine="0"/>
+        <w:jc w:val="both"/>
+        <w:rPr>
+          <w:sz w:val="22"/>
+          <w:szCs w:val="22"/>
+        </w:rPr>
+      </w:pPr>
+      <w:r>
+        <w:rPr>
+          <w:rtl w:val="0"/>
+        </w:rPr>
+      </w:r>
+    </w:p>
+    <w:p>
+      <w:pPr>
+        <w:keepNext w:val="0"/>
+        <w:keepLines w:val="0"/>
+        <w:pageBreakBefore w:val="0"/>
+        <w:widowControl w:val="0"/>
+        <w:pBdr>
+          <w:top w:space="0" w:sz="0" w:val="nil"/>
+          <w:left w:space="0" w:sz="0" w:val="nil"/>
+          <w:bottom w:space="0" w:sz="0" w:val="nil"/>
+          <w:right w:space="0" w:sz="0" w:val="nil"/>
+          <w:between w:space="0" w:sz="0" w:val="nil"/>
+        </w:pBdr>
+        <w:shd w:fill="auto" w:val="clear"/>
+        <w:spacing w:after="0" w:before="0" w:line="240" w:lineRule="auto"/>
+        <w:ind w:left="720" w:right="0" w:firstLine="720"/>
+        <w:jc w:val="both"/>
+        <w:rPr>
+          <w:sz w:val="22"/>
+          <w:szCs w:val="22"/>
+        </w:rPr>
+      </w:pPr>
+      <w:r>
+        <w:rPr>
+          <w:sz w:val="22"/>
+          <w:szCs w:val="22"/>
+          <w:rtl w:val="0"/>
+        </w:rPr>
+        <w:t xml:space="preserve">No se detectaron vacíos significativos de información, garantizando la integridad del conjunto de datos. Asimismo, se verificó la existencia de términos técnicos recurrentes en el ámbito biomédico, los cuales resultan de interés para las posteriores etapas de extracción de entidades.</w:t>
+      </w:r>
+    </w:p>
+    <w:p>
+      <w:pPr>
+        <w:keepNext w:val="0"/>
+        <w:keepLines w:val="0"/>
+        <w:pageBreakBefore w:val="0"/>
+        <w:widowControl w:val="0"/>
+        <w:pBdr>
+          <w:top w:space="0" w:sz="0" w:val="nil"/>
+          <w:left w:space="0" w:sz="0" w:val="nil"/>
+          <w:bottom w:space="0" w:sz="0" w:val="nil"/>
+          <w:right w:space="0" w:sz="0" w:val="nil"/>
+          <w:between w:space="0" w:sz="0" w:val="nil"/>
+        </w:pBdr>
+        <w:shd w:fill="auto" w:val="clear"/>
+        <w:spacing w:after="0" w:before="0" w:line="240" w:lineRule="auto"/>
+        <w:ind w:left="720" w:right="0" w:firstLine="0"/>
+        <w:jc w:val="both"/>
+        <w:rPr>
+          <w:sz w:val="22"/>
+          <w:szCs w:val="22"/>
+        </w:rPr>
+      </w:pPr>
+      <w:r>
+        <w:rPr>
+          <w:rtl w:val="0"/>
+        </w:rPr>
+      </w:r>
+    </w:p>
+    <w:p>
+      <w:pPr>
+        <w:keepNext w:val="0"/>
+        <w:keepLines w:val="0"/>
+        <w:pageBreakBefore w:val="0"/>
+        <w:widowControl w:val="0"/>
+        <w:numPr>
+          <w:ilvl w:val="0"/>
+          <w:numId w:val="7"/>
+        </w:numPr>
+        <w:pBdr>
+          <w:top w:space="0" w:sz="0" w:val="nil"/>
+          <w:left w:space="0" w:sz="0" w:val="nil"/>
+          <w:bottom w:space="0" w:sz="0" w:val="nil"/>
+          <w:right w:space="0" w:sz="0" w:val="nil"/>
+          <w:between w:space="0" w:sz="0" w:val="nil"/>
+        </w:pBdr>
+        <w:shd w:fill="auto" w:val="clear"/>
+        <w:spacing w:after="0" w:before="0" w:line="240" w:lineRule="auto"/>
+        <w:ind w:left="720" w:right="0" w:hanging="360"/>
         <w:jc w:val="both"/>
         <w:rPr>
           <w:rFonts w:ascii="Times New Roman" w:cs="Times New Roman" w:eastAsia="Times New Roman" w:hAnsi="Times New Roman"/>
@@ -1454,36 +1978,13 @@
           <w:smallCaps w:val="0"/>
           <w:strike w:val="0"/>
           <w:color w:val="000000"/>
-          <w:sz w:val="20"/>
-          <w:szCs w:val="20"/>
-          <w:u w:val="none"/>
+          <w:sz w:val="22"/>
+          <w:szCs w:val="22"/>
           <w:shd w:fill="auto" w:val="clear"/>
           <w:vertAlign w:val="baseline"/>
         </w:rPr>
       </w:pPr>
       <w:r>
-        <w:rPr>
-          <w:rtl w:val="0"/>
-        </w:rPr>
-      </w:r>
-    </w:p>
-    <w:p>
-      <w:pPr>
-        <w:keepNext w:val="0"/>
-        <w:keepLines w:val="0"/>
-        <w:pageBreakBefore w:val="0"/>
-        <w:widowControl w:val="0"/>
-        <w:pBdr>
-          <w:top w:space="0" w:sz="0" w:val="nil"/>
-          <w:left w:space="0" w:sz="0" w:val="nil"/>
-          <w:bottom w:space="0" w:sz="0" w:val="nil"/>
-          <w:right w:space="0" w:sz="0" w:val="nil"/>
-          <w:between w:space="0" w:sz="0" w:val="nil"/>
-        </w:pBdr>
-        <w:shd w:fill="auto" w:val="clear"/>
-        <w:spacing w:after="0" w:before="0" w:line="240" w:lineRule="auto"/>
-        <w:ind w:left="0" w:right="0" w:firstLine="202"/>
-        <w:jc w:val="both"/>
         <w:rPr>
           <w:rFonts w:ascii="Times New Roman" w:cs="Times New Roman" w:eastAsia="Times New Roman" w:hAnsi="Times New Roman"/>
           <w:b w:val="0"/>
@@ -1491,14 +1992,155 @@
           <w:smallCaps w:val="0"/>
           <w:strike w:val="0"/>
           <w:color w:val="000000"/>
-          <w:sz w:val="20"/>
-          <w:szCs w:val="20"/>
+          <w:sz w:val="22"/>
+          <w:szCs w:val="22"/>
           <w:u w:val="none"/>
           <w:shd w:fill="auto" w:val="clear"/>
           <w:vertAlign w:val="baseline"/>
-        </w:rPr>
-      </w:pPr>
-      <w:r>
+          <w:rtl w:val="0"/>
+        </w:rPr>
+        <w:t xml:space="preserve">Análisis descriptivo</w:t>
+      </w:r>
+    </w:p>
+    <w:p>
+      <w:pPr>
+        <w:keepNext w:val="0"/>
+        <w:keepLines w:val="0"/>
+        <w:pageBreakBefore w:val="0"/>
+        <w:widowControl w:val="0"/>
+        <w:pBdr>
+          <w:top w:space="0" w:sz="0" w:val="nil"/>
+          <w:left w:space="0" w:sz="0" w:val="nil"/>
+          <w:bottom w:space="0" w:sz="0" w:val="nil"/>
+          <w:right w:space="0" w:sz="0" w:val="nil"/>
+          <w:between w:space="0" w:sz="0" w:val="nil"/>
+        </w:pBdr>
+        <w:shd w:fill="auto" w:val="clear"/>
+        <w:spacing w:after="0" w:before="0" w:line="240" w:lineRule="auto"/>
+        <w:ind w:left="720" w:right="0" w:firstLine="0"/>
+        <w:jc w:val="both"/>
+        <w:rPr>
+          <w:sz w:val="22"/>
+          <w:szCs w:val="22"/>
+        </w:rPr>
+      </w:pPr>
+      <w:r>
+        <w:rPr>
+          <w:rtl w:val="0"/>
+        </w:rPr>
+      </w:r>
+    </w:p>
+    <w:p>
+      <w:pPr>
+        <w:keepNext w:val="0"/>
+        <w:keepLines w:val="0"/>
+        <w:pageBreakBefore w:val="0"/>
+        <w:widowControl w:val="0"/>
+        <w:pBdr>
+          <w:top w:space="0" w:sz="0" w:val="nil"/>
+          <w:left w:space="0" w:sz="0" w:val="nil"/>
+          <w:bottom w:space="0" w:sz="0" w:val="nil"/>
+          <w:right w:space="0" w:sz="0" w:val="nil"/>
+          <w:between w:space="0" w:sz="0" w:val="nil"/>
+        </w:pBdr>
+        <w:shd w:fill="auto" w:val="clear"/>
+        <w:spacing w:after="0" w:before="0" w:line="240" w:lineRule="auto"/>
+        <w:ind w:left="720" w:right="0" w:firstLine="720"/>
+        <w:jc w:val="both"/>
+        <w:rPr>
+          <w:sz w:val="22"/>
+          <w:szCs w:val="22"/>
+        </w:rPr>
+      </w:pPr>
+      <w:r>
+        <w:rPr>
+          <w:sz w:val="22"/>
+          <w:szCs w:val="22"/>
+          <w:rtl w:val="0"/>
+        </w:rPr>
+        <w:t xml:space="preserve">El análisis descriptivo se enfocó en la frecuencia y distribución de las palabras dentro del corpus, con el fin de identificar patrones léxicos característicos del dominio biomédico. Para ello, se aplicaron métricas básicas como el conteo total de tokens, el número de vocablos únicos y la frecuencia media de aparición.</w:t>
+      </w:r>
+    </w:p>
+    <w:p>
+      <w:pPr>
+        <w:keepNext w:val="0"/>
+        <w:keepLines w:val="0"/>
+        <w:pageBreakBefore w:val="0"/>
+        <w:widowControl w:val="0"/>
+        <w:pBdr>
+          <w:top w:space="0" w:sz="0" w:val="nil"/>
+          <w:left w:space="0" w:sz="0" w:val="nil"/>
+          <w:bottom w:space="0" w:sz="0" w:val="nil"/>
+          <w:right w:space="0" w:sz="0" w:val="nil"/>
+          <w:between w:space="0" w:sz="0" w:val="nil"/>
+        </w:pBdr>
+        <w:shd w:fill="auto" w:val="clear"/>
+        <w:spacing w:after="0" w:before="0" w:line="240" w:lineRule="auto"/>
+        <w:ind w:left="720" w:right="0" w:firstLine="720"/>
+        <w:jc w:val="both"/>
+        <w:rPr>
+          <w:sz w:val="22"/>
+          <w:szCs w:val="22"/>
+        </w:rPr>
+      </w:pPr>
+      <w:r>
+        <w:rPr>
+          <w:sz w:val="22"/>
+          <w:szCs w:val="22"/>
+          <w:rtl w:val="0"/>
+        </w:rPr>
+        <w:t xml:space="preserve">Se utilizó la biblioteca NLTK para realizar el conteo y analizar la frecuencia de los términos más comunes. Los resultados mostraron una alta ocurrencia de palabras científicas relacionadas con procesos genéticos y moleculares.</w:t>
+      </w:r>
+    </w:p>
+    <w:p>
+      <w:pPr>
+        <w:keepNext w:val="0"/>
+        <w:keepLines w:val="0"/>
+        <w:pageBreakBefore w:val="0"/>
+        <w:widowControl w:val="0"/>
+        <w:pBdr>
+          <w:top w:space="0" w:sz="0" w:val="nil"/>
+          <w:left w:space="0" w:sz="0" w:val="nil"/>
+          <w:bottom w:space="0" w:sz="0" w:val="nil"/>
+          <w:right w:space="0" w:sz="0" w:val="nil"/>
+          <w:between w:space="0" w:sz="0" w:val="nil"/>
+        </w:pBdr>
+        <w:shd w:fill="auto" w:val="clear"/>
+        <w:spacing w:after="0" w:before="0" w:line="240" w:lineRule="auto"/>
+        <w:ind w:left="720" w:right="0" w:firstLine="0"/>
+        <w:jc w:val="both"/>
+        <w:rPr>
+          <w:sz w:val="22"/>
+          <w:szCs w:val="22"/>
+        </w:rPr>
+      </w:pPr>
+      <w:r>
+        <w:rPr>
+          <w:rtl w:val="0"/>
+        </w:rPr>
+      </w:r>
+    </w:p>
+    <w:p>
+      <w:pPr>
+        <w:keepNext w:val="0"/>
+        <w:keepLines w:val="0"/>
+        <w:pageBreakBefore w:val="0"/>
+        <w:widowControl w:val="0"/>
+        <w:numPr>
+          <w:ilvl w:val="0"/>
+          <w:numId w:val="7"/>
+        </w:numPr>
+        <w:pBdr>
+          <w:top w:space="0" w:sz="0" w:val="nil"/>
+          <w:left w:space="0" w:sz="0" w:val="nil"/>
+          <w:bottom w:space="0" w:sz="0" w:val="nil"/>
+          <w:right w:space="0" w:sz="0" w:val="nil"/>
+          <w:between w:space="0" w:sz="0" w:val="nil"/>
+        </w:pBdr>
+        <w:shd w:fill="auto" w:val="clear"/>
+        <w:spacing w:after="0" w:before="0" w:line="240" w:lineRule="auto"/>
+        <w:ind w:left="720" w:right="0" w:hanging="360"/>
+        <w:jc w:val="both"/>
         <w:rPr>
           <w:rFonts w:ascii="Times New Roman" w:cs="Times New Roman" w:eastAsia="Times New Roman" w:hAnsi="Times New Roman"/>
           <w:b w:val="0"/>
@@ -1506,37 +2148,13 @@
           <w:smallCaps w:val="0"/>
           <w:strike w:val="0"/>
           <w:color w:val="000000"/>
-          <w:sz w:val="20"/>
-          <w:szCs w:val="20"/>
-          <w:u w:val="none"/>
+          <w:sz w:val="22"/>
+          <w:szCs w:val="22"/>
           <w:shd w:fill="auto" w:val="clear"/>
           <w:vertAlign w:val="baseline"/>
-          <w:rtl w:val="0"/>
-        </w:rPr>
-        <w:t xml:space="preserve"> </w:t>
-      </w:r>
-    </w:p>
-    <w:p>
-      <w:pPr>
-        <w:keepNext w:val="1"/>
-        <w:keepLines w:val="0"/>
-        <w:pageBreakBefore w:val="0"/>
-        <w:widowControl w:val="1"/>
-        <w:numPr>
-          <w:ilvl w:val="0"/>
-          <w:numId w:val="1"/>
-        </w:numPr>
-        <w:pBdr>
-          <w:top w:space="0" w:sz="0" w:val="nil"/>
-          <w:left w:space="0" w:sz="0" w:val="nil"/>
-          <w:bottom w:space="0" w:sz="0" w:val="nil"/>
-          <w:right w:space="0" w:sz="0" w:val="nil"/>
-          <w:between w:space="0" w:sz="0" w:val="nil"/>
-        </w:pBdr>
-        <w:shd w:fill="auto" w:val="clear"/>
-        <w:spacing w:after="0" w:before="0" w:line="240" w:lineRule="auto"/>
-        <w:ind w:left="0" w:right="0" w:firstLine="284"/>
-        <w:jc w:val="left"/>
+        </w:rPr>
+      </w:pPr>
+      <w:r>
         <w:rPr>
           <w:rFonts w:ascii="Times New Roman" w:cs="Times New Roman" w:eastAsia="Times New Roman" w:hAnsi="Times New Roman"/>
           <w:b w:val="0"/>
@@ -1544,14 +2162,186 @@
           <w:smallCaps w:val="0"/>
           <w:strike w:val="0"/>
           <w:color w:val="000000"/>
-          <w:sz w:val="20"/>
-          <w:szCs w:val="20"/>
+          <w:sz w:val="22"/>
+          <w:szCs w:val="22"/>
           <w:u w:val="none"/>
           <w:shd w:fill="auto" w:val="clear"/>
           <w:vertAlign w:val="baseline"/>
-        </w:rPr>
-      </w:pPr>
-      <w:r>
+          <w:rtl w:val="0"/>
+        </w:rPr>
+        <w:t xml:space="preserve">Visualización de los textos</w:t>
+      </w:r>
+    </w:p>
+    <w:p>
+      <w:pPr>
+        <w:keepNext w:val="0"/>
+        <w:keepLines w:val="0"/>
+        <w:pageBreakBefore w:val="0"/>
+        <w:widowControl w:val="0"/>
+        <w:pBdr>
+          <w:top w:space="0" w:sz="0" w:val="nil"/>
+          <w:left w:space="0" w:sz="0" w:val="nil"/>
+          <w:bottom w:space="0" w:sz="0" w:val="nil"/>
+          <w:right w:space="0" w:sz="0" w:val="nil"/>
+          <w:between w:space="0" w:sz="0" w:val="nil"/>
+        </w:pBdr>
+        <w:shd w:fill="auto" w:val="clear"/>
+        <w:spacing w:after="0" w:before="0" w:line="240" w:lineRule="auto"/>
+        <w:ind w:left="720" w:right="0" w:firstLine="0"/>
+        <w:jc w:val="both"/>
+        <w:rPr>
+          <w:sz w:val="22"/>
+          <w:szCs w:val="22"/>
+        </w:rPr>
+      </w:pPr>
+      <w:r>
+        <w:rPr>
+          <w:rtl w:val="0"/>
+        </w:rPr>
+      </w:r>
+    </w:p>
+    <w:p>
+      <w:pPr>
+        <w:keepNext w:val="0"/>
+        <w:keepLines w:val="0"/>
+        <w:pageBreakBefore w:val="0"/>
+        <w:widowControl w:val="0"/>
+        <w:pBdr>
+          <w:top w:space="0" w:sz="0" w:val="nil"/>
+          <w:left w:space="0" w:sz="0" w:val="nil"/>
+          <w:bottom w:space="0" w:sz="0" w:val="nil"/>
+          <w:right w:space="0" w:sz="0" w:val="nil"/>
+          <w:between w:space="0" w:sz="0" w:val="nil"/>
+        </w:pBdr>
+        <w:shd w:fill="auto" w:val="clear"/>
+        <w:spacing w:after="0" w:before="0" w:line="240" w:lineRule="auto"/>
+        <w:ind w:left="720" w:right="0" w:firstLine="720"/>
+        <w:jc w:val="both"/>
+        <w:rPr>
+          <w:sz w:val="22"/>
+          <w:szCs w:val="22"/>
+        </w:rPr>
+      </w:pPr>
+      <w:r>
+        <w:rPr>
+          <w:sz w:val="22"/>
+          <w:szCs w:val="22"/>
+          <w:rtl w:val="0"/>
+        </w:rPr>
+        <w:t xml:space="preserve">Con el fin de representar visualmente la distribución de los términos más frecuentes, se emplearon herramientas gráficas basadas en matplotlib y wordcloud. Las visualizaciones permitieron observar las palabras más representativas del corpus, evidenciando el predominio de conceptos asociados a la regulación genética y la expresión de proteínas.</w:t>
+      </w:r>
+    </w:p>
+    <w:p>
+      <w:pPr>
+        <w:keepNext w:val="0"/>
+        <w:keepLines w:val="0"/>
+        <w:pageBreakBefore w:val="0"/>
+        <w:widowControl w:val="0"/>
+        <w:pBdr>
+          <w:top w:space="0" w:sz="0" w:val="nil"/>
+          <w:left w:space="0" w:sz="0" w:val="nil"/>
+          <w:bottom w:space="0" w:sz="0" w:val="nil"/>
+          <w:right w:space="0" w:sz="0" w:val="nil"/>
+          <w:between w:space="0" w:sz="0" w:val="nil"/>
+        </w:pBdr>
+        <w:shd w:fill="auto" w:val="clear"/>
+        <w:spacing w:after="0" w:before="0" w:line="240" w:lineRule="auto"/>
+        <w:ind w:left="720" w:right="0" w:firstLine="720"/>
+        <w:jc w:val="both"/>
+        <w:rPr>
+          <w:sz w:val="22"/>
+          <w:szCs w:val="22"/>
+        </w:rPr>
+      </w:pPr>
+      <w:r>
+        <w:rPr>
+          <w:sz w:val="22"/>
+          <w:szCs w:val="22"/>
+          <w:rtl w:val="0"/>
+        </w:rPr>
+        <w:t xml:space="preserve">La nube de palabras generada reveló una alta densidad en términos como tumor, mutation, chromosome y cell, lo cual valida la homogeneidad temática y proporciona una visión intuitiva de la terminología clave.</w:t>
+      </w:r>
+    </w:p>
+    <w:p>
+      <w:pPr>
+        <w:keepNext w:val="0"/>
+        <w:keepLines w:val="0"/>
+        <w:pageBreakBefore w:val="0"/>
+        <w:widowControl w:val="0"/>
+        <w:pBdr>
+          <w:top w:space="0" w:sz="0" w:val="nil"/>
+          <w:left w:space="0" w:sz="0" w:val="nil"/>
+          <w:bottom w:space="0" w:sz="0" w:val="nil"/>
+          <w:right w:space="0" w:sz="0" w:val="nil"/>
+          <w:between w:space="0" w:sz="0" w:val="nil"/>
+        </w:pBdr>
+        <w:shd w:fill="auto" w:val="clear"/>
+        <w:spacing w:after="0" w:before="0" w:line="240" w:lineRule="auto"/>
+        <w:ind w:left="720" w:right="0" w:firstLine="720"/>
+        <w:jc w:val="both"/>
+        <w:rPr>
+          <w:sz w:val="22"/>
+          <w:szCs w:val="22"/>
+        </w:rPr>
+      </w:pPr>
+      <w:r>
+        <w:rPr>
+          <w:sz w:val="22"/>
+          <w:szCs w:val="22"/>
+          <w:rtl w:val="0"/>
+        </w:rPr>
+        <w:t xml:space="preserve">Estas representaciones gráficas facilitaron la detección de posibles sesgos léxicos y orientaron las decisiones de limpieza y normalización del texto en la fase de preprocesamiento.</w:t>
+      </w:r>
+    </w:p>
+    <w:p>
+      <w:pPr>
+        <w:keepNext w:val="0"/>
+        <w:keepLines w:val="0"/>
+        <w:pageBreakBefore w:val="0"/>
+        <w:widowControl w:val="0"/>
+        <w:pBdr>
+          <w:top w:space="0" w:sz="0" w:val="nil"/>
+          <w:left w:space="0" w:sz="0" w:val="nil"/>
+          <w:bottom w:space="0" w:sz="0" w:val="nil"/>
+          <w:right w:space="0" w:sz="0" w:val="nil"/>
+          <w:between w:space="0" w:sz="0" w:val="nil"/>
+        </w:pBdr>
+        <w:shd w:fill="auto" w:val="clear"/>
+        <w:spacing w:after="0" w:before="0" w:line="240" w:lineRule="auto"/>
+        <w:ind w:left="720" w:right="0" w:firstLine="0"/>
+        <w:jc w:val="both"/>
+        <w:rPr>
+          <w:sz w:val="22"/>
+          <w:szCs w:val="22"/>
+        </w:rPr>
+      </w:pPr>
+      <w:r>
+        <w:rPr>
+          <w:rtl w:val="0"/>
+        </w:rPr>
+      </w:r>
+    </w:p>
+    <w:p>
+      <w:pPr>
+        <w:keepNext w:val="0"/>
+        <w:keepLines w:val="0"/>
+        <w:pageBreakBefore w:val="0"/>
+        <w:widowControl w:val="0"/>
+        <w:numPr>
+          <w:ilvl w:val="0"/>
+          <w:numId w:val="7"/>
+        </w:numPr>
+        <w:pBdr>
+          <w:top w:space="0" w:sz="0" w:val="nil"/>
+          <w:left w:space="0" w:sz="0" w:val="nil"/>
+          <w:bottom w:space="0" w:sz="0" w:val="nil"/>
+          <w:right w:space="0" w:sz="0" w:val="nil"/>
+          <w:between w:space="0" w:sz="0" w:val="nil"/>
+        </w:pBdr>
+        <w:shd w:fill="auto" w:val="clear"/>
+        <w:spacing w:after="0" w:before="0" w:line="240" w:lineRule="auto"/>
+        <w:ind w:left="720" w:right="0" w:hanging="360"/>
+        <w:jc w:val="both"/>
         <w:rPr>
           <w:rFonts w:ascii="Times New Roman" w:cs="Times New Roman" w:eastAsia="Times New Roman" w:hAnsi="Times New Roman"/>
           <w:b w:val="0"/>
@@ -1559,49 +2349,13 @@
           <w:smallCaps w:val="0"/>
           <w:strike w:val="0"/>
           <w:color w:val="000000"/>
-          <w:sz w:val="20"/>
-          <w:szCs w:val="20"/>
-          <w:u w:val="none"/>
+          <w:sz w:val="22"/>
+          <w:szCs w:val="22"/>
           <w:shd w:fill="auto" w:val="clear"/>
           <w:vertAlign w:val="baseline"/>
-          <w:rtl w:val="0"/>
-        </w:rPr>
-        <w:t xml:space="preserve">TRANSFORMACIÓN DEL TEXTO PARA EXTRACCIÓN DE CARACTERÍSTICAS </w:t>
-      </w:r>
-    </w:p>
-    <w:p>
-      <w:pPr>
-        <w:rPr>
-          <w:vertAlign w:val="baseline"/>
-        </w:rPr>
-      </w:pPr>
-      <w:r>
-        <w:rPr>
-          <w:rtl w:val="0"/>
-        </w:rPr>
-      </w:r>
-    </w:p>
-    <w:p>
-      <w:pPr>
-        <w:keepNext w:val="1"/>
-        <w:keepLines w:val="0"/>
-        <w:pageBreakBefore w:val="0"/>
-        <w:widowControl w:val="1"/>
-        <w:numPr>
-          <w:ilvl w:val="0"/>
-          <w:numId w:val="1"/>
-        </w:numPr>
-        <w:pBdr>
-          <w:top w:space="0" w:sz="0" w:val="nil"/>
-          <w:left w:space="0" w:sz="0" w:val="nil"/>
-          <w:bottom w:space="0" w:sz="0" w:val="nil"/>
-          <w:right w:space="0" w:sz="0" w:val="nil"/>
-          <w:between w:space="0" w:sz="0" w:val="nil"/>
-        </w:pBdr>
-        <w:shd w:fill="auto" w:val="clear"/>
-        <w:spacing w:after="0" w:before="0" w:line="240" w:lineRule="auto"/>
-        <w:ind w:left="0" w:right="0" w:firstLine="284"/>
-        <w:jc w:val="center"/>
+        </w:rPr>
+      </w:pPr>
+      <w:r>
         <w:rPr>
           <w:rFonts w:ascii="Times New Roman" w:cs="Times New Roman" w:eastAsia="Times New Roman" w:hAnsi="Times New Roman"/>
           <w:b w:val="0"/>
@@ -1609,14 +2363,471 @@
           <w:smallCaps w:val="0"/>
           <w:strike w:val="0"/>
           <w:color w:val="000000"/>
-          <w:sz w:val="20"/>
-          <w:szCs w:val="20"/>
+          <w:sz w:val="22"/>
+          <w:szCs w:val="22"/>
           <w:u w:val="none"/>
           <w:shd w:fill="auto" w:val="clear"/>
           <w:vertAlign w:val="baseline"/>
-        </w:rPr>
-      </w:pPr>
-      <w:r>
+          <w:rtl w:val="0"/>
+        </w:rPr>
+        <w:t xml:space="preserve">Preprocesamiento en NLP</w:t>
+      </w:r>
+      <w:r>
+        <w:rPr>
+          <w:rtl w:val="0"/>
+        </w:rPr>
+      </w:r>
+    </w:p>
+    <w:p>
+      <w:pPr>
+        <w:keepNext w:val="0"/>
+        <w:keepLines w:val="0"/>
+        <w:pageBreakBefore w:val="0"/>
+        <w:widowControl w:val="0"/>
+        <w:pBdr>
+          <w:top w:space="0" w:sz="0" w:val="nil"/>
+          <w:left w:space="0" w:sz="0" w:val="nil"/>
+          <w:bottom w:space="0" w:sz="0" w:val="nil"/>
+          <w:right w:space="0" w:sz="0" w:val="nil"/>
+          <w:between w:space="0" w:sz="0" w:val="nil"/>
+        </w:pBdr>
+        <w:shd w:fill="auto" w:val="clear"/>
+        <w:spacing w:after="0" w:before="0" w:line="240" w:lineRule="auto"/>
+        <w:ind w:left="720" w:right="0" w:firstLine="0"/>
+        <w:jc w:val="both"/>
+        <w:rPr>
+          <w:sz w:val="22"/>
+          <w:szCs w:val="22"/>
+        </w:rPr>
+      </w:pPr>
+      <w:r>
+        <w:rPr>
+          <w:rtl w:val="0"/>
+        </w:rPr>
+      </w:r>
+    </w:p>
+    <w:p>
+      <w:pPr>
+        <w:keepNext w:val="0"/>
+        <w:keepLines w:val="0"/>
+        <w:pageBreakBefore w:val="0"/>
+        <w:widowControl w:val="0"/>
+        <w:pBdr>
+          <w:top w:space="0" w:sz="0" w:val="nil"/>
+          <w:left w:space="0" w:sz="0" w:val="nil"/>
+          <w:bottom w:space="0" w:sz="0" w:val="nil"/>
+          <w:right w:space="0" w:sz="0" w:val="nil"/>
+          <w:between w:space="0" w:sz="0" w:val="nil"/>
+        </w:pBdr>
+        <w:shd w:fill="auto" w:val="clear"/>
+        <w:spacing w:after="0" w:before="0" w:line="240" w:lineRule="auto"/>
+        <w:ind w:left="720" w:right="0" w:firstLine="0"/>
+        <w:jc w:val="both"/>
+        <w:rPr>
+          <w:sz w:val="22"/>
+          <w:szCs w:val="22"/>
+        </w:rPr>
+      </w:pPr>
+      <w:r>
+        <w:rPr>
+          <w:sz w:val="22"/>
+          <w:szCs w:val="22"/>
+          <w:rtl w:val="0"/>
+        </w:rPr>
+        <w:t xml:space="preserve">Este proceso incluyó varias operaciones secuenciales:</w:t>
+      </w:r>
+    </w:p>
+    <w:p>
+      <w:pPr>
+        <w:keepNext w:val="0"/>
+        <w:keepLines w:val="0"/>
+        <w:pageBreakBefore w:val="0"/>
+        <w:widowControl w:val="0"/>
+        <w:pBdr>
+          <w:top w:space="0" w:sz="0" w:val="nil"/>
+          <w:left w:space="0" w:sz="0" w:val="nil"/>
+          <w:bottom w:space="0" w:sz="0" w:val="nil"/>
+          <w:right w:space="0" w:sz="0" w:val="nil"/>
+          <w:between w:space="0" w:sz="0" w:val="nil"/>
+        </w:pBdr>
+        <w:shd w:fill="auto" w:val="clear"/>
+        <w:spacing w:after="0" w:before="0" w:line="240" w:lineRule="auto"/>
+        <w:ind w:left="720" w:right="0" w:firstLine="0"/>
+        <w:jc w:val="both"/>
+        <w:rPr>
+          <w:sz w:val="22"/>
+          <w:szCs w:val="22"/>
+        </w:rPr>
+      </w:pPr>
+      <w:r>
+        <w:rPr>
+          <w:rtl w:val="0"/>
+        </w:rPr>
+      </w:r>
+    </w:p>
+    <w:p>
+      <w:pPr>
+        <w:keepNext w:val="0"/>
+        <w:keepLines w:val="0"/>
+        <w:pageBreakBefore w:val="0"/>
+        <w:widowControl w:val="0"/>
+        <w:numPr>
+          <w:ilvl w:val="0"/>
+          <w:numId w:val="1"/>
+        </w:numPr>
+        <w:pBdr>
+          <w:top w:space="0" w:sz="0" w:val="nil"/>
+          <w:left w:space="0" w:sz="0" w:val="nil"/>
+          <w:bottom w:space="0" w:sz="0" w:val="nil"/>
+          <w:right w:space="0" w:sz="0" w:val="nil"/>
+          <w:between w:space="0" w:sz="0" w:val="nil"/>
+        </w:pBdr>
+        <w:shd w:fill="auto" w:val="clear"/>
+        <w:spacing w:after="0" w:before="0" w:line="240" w:lineRule="auto"/>
+        <w:ind w:left="1440" w:right="0" w:hanging="360"/>
+        <w:jc w:val="both"/>
+        <w:rPr>
+          <w:sz w:val="22"/>
+          <w:szCs w:val="22"/>
+        </w:rPr>
+      </w:pPr>
+      <w:r>
+        <w:rPr>
+          <w:sz w:val="22"/>
+          <w:szCs w:val="22"/>
+          <w:rtl w:val="0"/>
+        </w:rPr>
+        <w:t xml:space="preserve">Normalización de texto: conversión de todos los caracteres a minúsculas y eliminación de signos de puntuación, números y caracteres especiales, con el fin de reducir la variabilidad léxica.</w:t>
+      </w:r>
+    </w:p>
+    <w:p>
+      <w:pPr>
+        <w:keepNext w:val="0"/>
+        <w:keepLines w:val="0"/>
+        <w:pageBreakBefore w:val="0"/>
+        <w:widowControl w:val="0"/>
+        <w:pBdr>
+          <w:top w:space="0" w:sz="0" w:val="nil"/>
+          <w:left w:space="0" w:sz="0" w:val="nil"/>
+          <w:bottom w:space="0" w:sz="0" w:val="nil"/>
+          <w:right w:space="0" w:sz="0" w:val="nil"/>
+          <w:between w:space="0" w:sz="0" w:val="nil"/>
+        </w:pBdr>
+        <w:shd w:fill="auto" w:val="clear"/>
+        <w:spacing w:after="0" w:before="0" w:line="240" w:lineRule="auto"/>
+        <w:ind w:left="1440" w:right="0" w:firstLine="0"/>
+        <w:jc w:val="both"/>
+        <w:rPr>
+          <w:sz w:val="22"/>
+          <w:szCs w:val="22"/>
+        </w:rPr>
+      </w:pPr>
+      <w:r>
+        <w:rPr>
+          <w:rtl w:val="0"/>
+        </w:rPr>
+      </w:r>
+    </w:p>
+    <w:p>
+      <w:pPr>
+        <w:keepNext w:val="0"/>
+        <w:keepLines w:val="0"/>
+        <w:pageBreakBefore w:val="0"/>
+        <w:widowControl w:val="0"/>
+        <w:numPr>
+          <w:ilvl w:val="0"/>
+          <w:numId w:val="1"/>
+        </w:numPr>
+        <w:pBdr>
+          <w:top w:space="0" w:sz="0" w:val="nil"/>
+          <w:left w:space="0" w:sz="0" w:val="nil"/>
+          <w:bottom w:space="0" w:sz="0" w:val="nil"/>
+          <w:right w:space="0" w:sz="0" w:val="nil"/>
+          <w:between w:space="0" w:sz="0" w:val="nil"/>
+        </w:pBdr>
+        <w:shd w:fill="auto" w:val="clear"/>
+        <w:spacing w:after="0" w:before="0" w:line="240" w:lineRule="auto"/>
+        <w:ind w:left="1440" w:right="0" w:hanging="360"/>
+        <w:jc w:val="both"/>
+        <w:rPr>
+          <w:sz w:val="22"/>
+          <w:szCs w:val="22"/>
+        </w:rPr>
+      </w:pPr>
+      <w:r>
+        <w:rPr>
+          <w:sz w:val="22"/>
+          <w:szCs w:val="22"/>
+          <w:rtl w:val="0"/>
+        </w:rPr>
+        <w:t xml:space="preserve">Tokenización: división de cada documento en unidades léxicas (tokens) mediante herramientas de NLTK.</w:t>
+      </w:r>
+    </w:p>
+    <w:p>
+      <w:pPr>
+        <w:keepNext w:val="0"/>
+        <w:keepLines w:val="0"/>
+        <w:pageBreakBefore w:val="0"/>
+        <w:widowControl w:val="0"/>
+        <w:pBdr>
+          <w:top w:space="0" w:sz="0" w:val="nil"/>
+          <w:left w:space="0" w:sz="0" w:val="nil"/>
+          <w:bottom w:space="0" w:sz="0" w:val="nil"/>
+          <w:right w:space="0" w:sz="0" w:val="nil"/>
+          <w:between w:space="0" w:sz="0" w:val="nil"/>
+        </w:pBdr>
+        <w:shd w:fill="auto" w:val="clear"/>
+        <w:spacing w:after="0" w:before="0" w:line="240" w:lineRule="auto"/>
+        <w:ind w:left="0" w:right="0" w:firstLine="0"/>
+        <w:jc w:val="both"/>
+        <w:rPr>
+          <w:sz w:val="22"/>
+          <w:szCs w:val="22"/>
+        </w:rPr>
+      </w:pPr>
+      <w:r>
+        <w:rPr>
+          <w:rtl w:val="0"/>
+        </w:rPr>
+      </w:r>
+    </w:p>
+    <w:p>
+      <w:pPr>
+        <w:keepNext w:val="0"/>
+        <w:keepLines w:val="0"/>
+        <w:pageBreakBefore w:val="0"/>
+        <w:widowControl w:val="0"/>
+        <w:numPr>
+          <w:ilvl w:val="0"/>
+          <w:numId w:val="1"/>
+        </w:numPr>
+        <w:pBdr>
+          <w:top w:space="0" w:sz="0" w:val="nil"/>
+          <w:left w:space="0" w:sz="0" w:val="nil"/>
+          <w:bottom w:space="0" w:sz="0" w:val="nil"/>
+          <w:right w:space="0" w:sz="0" w:val="nil"/>
+          <w:between w:space="0" w:sz="0" w:val="nil"/>
+        </w:pBdr>
+        <w:shd w:fill="auto" w:val="clear"/>
+        <w:spacing w:after="0" w:before="0" w:line="240" w:lineRule="auto"/>
+        <w:ind w:left="1440" w:right="0" w:hanging="360"/>
+        <w:jc w:val="both"/>
+        <w:rPr>
+          <w:sz w:val="22"/>
+          <w:szCs w:val="22"/>
+        </w:rPr>
+      </w:pPr>
+      <w:r>
+        <w:rPr>
+          <w:sz w:val="22"/>
+          <w:szCs w:val="22"/>
+          <w:rtl w:val="0"/>
+        </w:rPr>
+        <w:t xml:space="preserve">Eliminación de stopwords: supresión de palabras vacías en inglés, como the, is, of y and, que no aportan información semántica relevante.</w:t>
+      </w:r>
+    </w:p>
+    <w:p>
+      <w:pPr>
+        <w:keepNext w:val="0"/>
+        <w:keepLines w:val="0"/>
+        <w:pageBreakBefore w:val="0"/>
+        <w:widowControl w:val="0"/>
+        <w:pBdr>
+          <w:top w:space="0" w:sz="0" w:val="nil"/>
+          <w:left w:space="0" w:sz="0" w:val="nil"/>
+          <w:bottom w:space="0" w:sz="0" w:val="nil"/>
+          <w:right w:space="0" w:sz="0" w:val="nil"/>
+          <w:between w:space="0" w:sz="0" w:val="nil"/>
+        </w:pBdr>
+        <w:shd w:fill="auto" w:val="clear"/>
+        <w:spacing w:after="0" w:before="0" w:line="240" w:lineRule="auto"/>
+        <w:ind w:left="1440" w:right="0" w:firstLine="0"/>
+        <w:jc w:val="both"/>
+        <w:rPr>
+          <w:sz w:val="22"/>
+          <w:szCs w:val="22"/>
+        </w:rPr>
+      </w:pPr>
+      <w:r>
+        <w:rPr>
+          <w:rtl w:val="0"/>
+        </w:rPr>
+      </w:r>
+    </w:p>
+    <w:p>
+      <w:pPr>
+        <w:keepNext w:val="0"/>
+        <w:keepLines w:val="0"/>
+        <w:pageBreakBefore w:val="0"/>
+        <w:widowControl w:val="0"/>
+        <w:numPr>
+          <w:ilvl w:val="0"/>
+          <w:numId w:val="1"/>
+        </w:numPr>
+        <w:pBdr>
+          <w:top w:space="0" w:sz="0" w:val="nil"/>
+          <w:left w:space="0" w:sz="0" w:val="nil"/>
+          <w:bottom w:space="0" w:sz="0" w:val="nil"/>
+          <w:right w:space="0" w:sz="0" w:val="nil"/>
+          <w:between w:space="0" w:sz="0" w:val="nil"/>
+        </w:pBdr>
+        <w:shd w:fill="auto" w:val="clear"/>
+        <w:spacing w:after="0" w:before="0" w:line="240" w:lineRule="auto"/>
+        <w:ind w:left="1440" w:right="0" w:hanging="360"/>
+        <w:jc w:val="both"/>
+        <w:rPr>
+          <w:sz w:val="22"/>
+          <w:szCs w:val="22"/>
+        </w:rPr>
+      </w:pPr>
+      <w:r>
+        <w:rPr>
+          <w:sz w:val="22"/>
+          <w:szCs w:val="22"/>
+          <w:rtl w:val="0"/>
+        </w:rPr>
+        <w:t xml:space="preserve">Lematización: aplicación del lematizador para reducir las palabras a su forma canónica, permitiendo agrupar variaciones morfológicas de un mismo término.</w:t>
+      </w:r>
+    </w:p>
+    <w:p>
+      <w:pPr>
+        <w:keepNext w:val="0"/>
+        <w:keepLines w:val="0"/>
+        <w:pageBreakBefore w:val="0"/>
+        <w:widowControl w:val="0"/>
+        <w:pBdr>
+          <w:top w:space="0" w:sz="0" w:val="nil"/>
+          <w:left w:space="0" w:sz="0" w:val="nil"/>
+          <w:bottom w:space="0" w:sz="0" w:val="nil"/>
+          <w:right w:space="0" w:sz="0" w:val="nil"/>
+          <w:between w:space="0" w:sz="0" w:val="nil"/>
+        </w:pBdr>
+        <w:shd w:fill="auto" w:val="clear"/>
+        <w:spacing w:after="0" w:before="0" w:line="240" w:lineRule="auto"/>
+        <w:ind w:left="1440" w:right="0" w:firstLine="0"/>
+        <w:jc w:val="both"/>
+        <w:rPr>
+          <w:sz w:val="22"/>
+          <w:szCs w:val="22"/>
+        </w:rPr>
+      </w:pPr>
+      <w:r>
+        <w:rPr>
+          <w:rtl w:val="0"/>
+        </w:rPr>
+      </w:r>
+    </w:p>
+    <w:p>
+      <w:pPr>
+        <w:keepNext w:val="0"/>
+        <w:keepLines w:val="0"/>
+        <w:pageBreakBefore w:val="0"/>
+        <w:widowControl w:val="0"/>
+        <w:numPr>
+          <w:ilvl w:val="0"/>
+          <w:numId w:val="1"/>
+        </w:numPr>
+        <w:pBdr>
+          <w:top w:space="0" w:sz="0" w:val="nil"/>
+          <w:left w:space="0" w:sz="0" w:val="nil"/>
+          <w:bottom w:space="0" w:sz="0" w:val="nil"/>
+          <w:right w:space="0" w:sz="0" w:val="nil"/>
+          <w:between w:space="0" w:sz="0" w:val="nil"/>
+        </w:pBdr>
+        <w:shd w:fill="auto" w:val="clear"/>
+        <w:spacing w:after="0" w:before="0" w:line="240" w:lineRule="auto"/>
+        <w:ind w:left="1440" w:right="0" w:hanging="360"/>
+        <w:jc w:val="both"/>
+        <w:rPr>
+          <w:sz w:val="22"/>
+          <w:szCs w:val="22"/>
+        </w:rPr>
+      </w:pPr>
+      <w:r>
+        <w:rPr>
+          <w:sz w:val="22"/>
+          <w:szCs w:val="22"/>
+          <w:rtl w:val="0"/>
+        </w:rPr>
+        <w:t xml:space="preserve">Reconstrucción del corpus limpio: una vez aplicadas las transformaciones, los textos procesados fueron almacenados en una nueva columna del DataFrame, denominada clean_text, lista para su uso en las etapas posteriores de representación vectorial y modelado.</w:t>
+      </w:r>
+    </w:p>
+    <w:p>
+      <w:pPr>
+        <w:keepNext w:val="0"/>
+        <w:keepLines w:val="0"/>
+        <w:pageBreakBefore w:val="0"/>
+        <w:widowControl w:val="0"/>
+        <w:pBdr>
+          <w:top w:space="0" w:sz="0" w:val="nil"/>
+          <w:left w:space="0" w:sz="0" w:val="nil"/>
+          <w:bottom w:space="0" w:sz="0" w:val="nil"/>
+          <w:right w:space="0" w:sz="0" w:val="nil"/>
+          <w:between w:space="0" w:sz="0" w:val="nil"/>
+        </w:pBdr>
+        <w:shd w:fill="auto" w:val="clear"/>
+        <w:spacing w:after="0" w:before="0" w:line="240" w:lineRule="auto"/>
+        <w:ind w:left="720" w:right="0" w:firstLine="0"/>
+        <w:jc w:val="both"/>
+        <w:rPr>
+          <w:sz w:val="22"/>
+          <w:szCs w:val="22"/>
+        </w:rPr>
+      </w:pPr>
+      <w:r>
+        <w:rPr>
+          <w:rtl w:val="0"/>
+        </w:rPr>
+      </w:r>
+    </w:p>
+    <w:p>
+      <w:pPr>
+        <w:keepNext w:val="0"/>
+        <w:keepLines w:val="0"/>
+        <w:pageBreakBefore w:val="0"/>
+        <w:widowControl w:val="0"/>
+        <w:pBdr>
+          <w:top w:space="0" w:sz="0" w:val="nil"/>
+          <w:left w:space="0" w:sz="0" w:val="nil"/>
+          <w:bottom w:space="0" w:sz="0" w:val="nil"/>
+          <w:right w:space="0" w:sz="0" w:val="nil"/>
+          <w:between w:space="0" w:sz="0" w:val="nil"/>
+        </w:pBdr>
+        <w:shd w:fill="auto" w:val="clear"/>
+        <w:spacing w:after="0" w:before="0" w:line="240" w:lineRule="auto"/>
+        <w:ind w:left="720" w:right="0" w:firstLine="0"/>
+        <w:jc w:val="both"/>
+        <w:rPr>
+          <w:sz w:val="22"/>
+          <w:szCs w:val="22"/>
+        </w:rPr>
+      </w:pPr>
+      <w:r>
+        <w:rPr>
+          <w:sz w:val="22"/>
+          <w:szCs w:val="22"/>
+          <w:rtl w:val="0"/>
+        </w:rPr>
+        <w:t xml:space="preserve">Este flujo de preprocesamiento permitió obtener un corpus homogéneo, libre de ruido y optimizado para la extracción de características.</w:t>
+      </w:r>
+    </w:p>
+    <w:p>
+      <w:pPr>
+        <w:keepNext w:val="0"/>
+        <w:keepLines w:val="0"/>
+        <w:pageBreakBefore w:val="0"/>
+        <w:widowControl w:val="0"/>
+        <w:pBdr>
+          <w:top w:space="0" w:sz="0" w:val="nil"/>
+          <w:left w:space="0" w:sz="0" w:val="nil"/>
+          <w:bottom w:space="0" w:sz="0" w:val="nil"/>
+          <w:right w:space="0" w:sz="0" w:val="nil"/>
+          <w:between w:space="0" w:sz="0" w:val="nil"/>
+        </w:pBdr>
+        <w:shd w:fill="auto" w:val="clear"/>
+        <w:spacing w:after="0" w:before="0" w:line="240" w:lineRule="auto"/>
+        <w:ind w:left="0" w:right="0" w:firstLine="202"/>
+        <w:jc w:val="both"/>
         <w:rPr>
           <w:rFonts w:ascii="Times New Roman" w:cs="Times New Roman" w:eastAsia="Times New Roman" w:hAnsi="Times New Roman"/>
           <w:b w:val="0"/>
@@ -1624,82 +2835,14 @@
           <w:smallCaps w:val="0"/>
           <w:strike w:val="0"/>
           <w:color w:val="000000"/>
-          <w:sz w:val="20"/>
-          <w:szCs w:val="20"/>
+          <w:sz w:val="22"/>
+          <w:szCs w:val="22"/>
           <w:u w:val="none"/>
           <w:shd w:fill="auto" w:val="clear"/>
           <w:vertAlign w:val="baseline"/>
-          <w:rtl w:val="0"/>
-        </w:rPr>
-        <w:t xml:space="preserve">MODELO DE APRENDIZAJE SUPERVISADO</w:t>
-      </w:r>
-    </w:p>
-    <w:p>
-      <w:pPr>
-        <w:keepNext w:val="1"/>
-        <w:keepLines w:val="0"/>
-        <w:pageBreakBefore w:val="0"/>
-        <w:widowControl w:val="1"/>
-        <w:pBdr>
-          <w:top w:space="0" w:sz="0" w:val="nil"/>
-          <w:left w:space="0" w:sz="0" w:val="nil"/>
-          <w:bottom w:space="0" w:sz="0" w:val="nil"/>
-          <w:right w:space="0" w:sz="0" w:val="nil"/>
-          <w:between w:space="0" w:sz="0" w:val="nil"/>
-        </w:pBdr>
-        <w:shd w:fill="auto" w:val="clear"/>
-        <w:spacing w:after="0" w:before="0" w:line="240" w:lineRule="auto"/>
-        <w:ind w:left="144" w:right="0" w:firstLine="284"/>
-        <w:jc w:val="both"/>
-        <w:rPr>
-          <w:rFonts w:ascii="Times New Roman" w:cs="Times New Roman" w:eastAsia="Times New Roman" w:hAnsi="Times New Roman"/>
-          <w:b w:val="0"/>
-          <w:i w:val="1"/>
-          <w:smallCaps w:val="0"/>
-          <w:strike w:val="0"/>
-          <w:color w:val="000000"/>
-          <w:sz w:val="20"/>
-          <w:szCs w:val="20"/>
-          <w:u w:val="none"/>
-          <w:shd w:fill="auto" w:val="clear"/>
-          <w:vertAlign w:val="baseline"/>
-        </w:rPr>
-      </w:pPr>
-      <w:r>
-        <w:rPr>
-          <w:rFonts w:ascii="Times New Roman" w:cs="Times New Roman" w:eastAsia="Times New Roman" w:hAnsi="Times New Roman"/>
-          <w:b w:val="0"/>
-          <w:i w:val="1"/>
-          <w:smallCaps w:val="0"/>
-          <w:strike w:val="0"/>
-          <w:color w:val="000000"/>
-          <w:sz w:val="20"/>
-          <w:szCs w:val="20"/>
-          <w:u w:val="none"/>
-          <w:shd w:fill="auto" w:val="clear"/>
-          <w:vertAlign w:val="baseline"/>
-          <w:rtl w:val="0"/>
-        </w:rPr>
-        <w:t xml:space="preserve"> </w:t>
-      </w:r>
-    </w:p>
-    <w:p>
-      <w:pPr>
-        <w:keepNext w:val="0"/>
-        <w:keepLines w:val="0"/>
-        <w:pageBreakBefore w:val="0"/>
-        <w:widowControl w:val="0"/>
-        <w:pBdr>
-          <w:top w:space="0" w:sz="0" w:val="nil"/>
-          <w:left w:space="0" w:sz="0" w:val="nil"/>
-          <w:bottom w:space="0" w:sz="0" w:val="nil"/>
-          <w:right w:space="0" w:sz="0" w:val="nil"/>
-          <w:between w:space="0" w:sz="0" w:val="nil"/>
-        </w:pBdr>
-        <w:shd w:fill="auto" w:val="clear"/>
-        <w:spacing w:after="0" w:before="0" w:line="252.00000000000003" w:lineRule="auto"/>
-        <w:ind w:left="0" w:right="0" w:firstLine="0"/>
-        <w:jc w:val="both"/>
+        </w:rPr>
+      </w:pPr>
+      <w:r>
         <w:rPr>
           <w:rFonts w:ascii="Times New Roman" w:cs="Times New Roman" w:eastAsia="Times New Roman" w:hAnsi="Times New Roman"/>
           <w:b w:val="0"/>
@@ -1707,36 +2850,37 @@
           <w:smallCaps w:val="0"/>
           <w:strike w:val="0"/>
           <w:color w:val="000000"/>
-          <w:sz w:val="20"/>
-          <w:szCs w:val="20"/>
+          <w:sz w:val="22"/>
+          <w:szCs w:val="22"/>
           <w:u w:val="none"/>
           <w:shd w:fill="auto" w:val="clear"/>
           <w:vertAlign w:val="baseline"/>
-        </w:rPr>
-      </w:pPr>
-      <w:r>
-        <w:rPr>
-          <w:rtl w:val="0"/>
-        </w:rPr>
-      </w:r>
-    </w:p>
-    <w:p>
-      <w:pPr>
-        <w:keepNext w:val="0"/>
-        <w:keepLines w:val="0"/>
-        <w:pageBreakBefore w:val="0"/>
-        <w:widowControl w:val="0"/>
-        <w:pBdr>
-          <w:top w:space="0" w:sz="0" w:val="nil"/>
-          <w:left w:space="0" w:sz="0" w:val="nil"/>
-          <w:bottom w:space="0" w:sz="0" w:val="nil"/>
-          <w:right w:space="0" w:sz="0" w:val="nil"/>
-          <w:between w:space="0" w:sz="0" w:val="nil"/>
-        </w:pBdr>
-        <w:shd w:fill="auto" w:val="clear"/>
-        <w:spacing w:after="0" w:before="0" w:line="252.00000000000003" w:lineRule="auto"/>
-        <w:ind w:left="0" w:right="0" w:firstLine="0"/>
-        <w:jc w:val="both"/>
+          <w:rtl w:val="0"/>
+        </w:rPr>
+        <w:t xml:space="preserve"> </w:t>
+      </w:r>
+    </w:p>
+    <w:p>
+      <w:pPr>
+        <w:keepNext w:val="1"/>
+        <w:keepLines w:val="0"/>
+        <w:pageBreakBefore w:val="0"/>
+        <w:widowControl w:val="1"/>
+        <w:numPr>
+          <w:ilvl w:val="0"/>
+          <w:numId w:val="2"/>
+        </w:numPr>
+        <w:pBdr>
+          <w:top w:space="0" w:sz="0" w:val="nil"/>
+          <w:left w:space="0" w:sz="0" w:val="nil"/>
+          <w:bottom w:space="0" w:sz="0" w:val="nil"/>
+          <w:right w:space="0" w:sz="0" w:val="nil"/>
+          <w:between w:space="0" w:sz="0" w:val="nil"/>
+        </w:pBdr>
+        <w:shd w:fill="auto" w:val="clear"/>
+        <w:spacing w:after="0" w:before="0" w:line="240" w:lineRule="auto"/>
+        <w:ind w:left="0" w:right="0" w:firstLine="284"/>
+        <w:jc w:val="left"/>
         <w:rPr>
           <w:rFonts w:ascii="Times New Roman" w:cs="Times New Roman" w:eastAsia="Times New Roman" w:hAnsi="Times New Roman"/>
           <w:b w:val="0"/>
@@ -1744,36 +2888,13 @@
           <w:smallCaps w:val="0"/>
           <w:strike w:val="0"/>
           <w:color w:val="000000"/>
-          <w:sz w:val="20"/>
-          <w:szCs w:val="20"/>
-          <w:u w:val="none"/>
+          <w:sz w:val="22"/>
+          <w:szCs w:val="22"/>
           <w:shd w:fill="auto" w:val="clear"/>
           <w:vertAlign w:val="baseline"/>
         </w:rPr>
       </w:pPr>
       <w:r>
-        <w:rPr>
-          <w:rtl w:val="0"/>
-        </w:rPr>
-      </w:r>
-    </w:p>
-    <w:p>
-      <w:pPr>
-        <w:keepNext w:val="1"/>
-        <w:keepLines w:val="0"/>
-        <w:pageBreakBefore w:val="0"/>
-        <w:widowControl w:val="1"/>
-        <w:pBdr>
-          <w:top w:space="0" w:sz="0" w:val="nil"/>
-          <w:left w:space="0" w:sz="0" w:val="nil"/>
-          <w:bottom w:space="0" w:sz="0" w:val="nil"/>
-          <w:right w:space="0" w:sz="0" w:val="nil"/>
-          <w:between w:space="0" w:sz="0" w:val="nil"/>
-        </w:pBdr>
-        <w:shd w:fill="auto" w:val="clear"/>
-        <w:spacing w:after="80" w:before="240" w:line="240" w:lineRule="auto"/>
-        <w:ind w:left="0" w:right="0" w:firstLine="284"/>
-        <w:jc w:val="center"/>
         <w:rPr>
           <w:rFonts w:ascii="Times New Roman" w:cs="Times New Roman" w:eastAsia="Times New Roman" w:hAnsi="Times New Roman"/>
           <w:b w:val="0"/>
@@ -1781,17 +2902,14 @@
           <w:smallCaps w:val="0"/>
           <w:strike w:val="0"/>
           <w:color w:val="000000"/>
-          <w:sz w:val="20"/>
-          <w:szCs w:val="20"/>
+          <w:sz w:val="22"/>
+          <w:szCs w:val="22"/>
           <w:u w:val="none"/>
           <w:shd w:fill="auto" w:val="clear"/>
           <w:vertAlign w:val="baseline"/>
-        </w:rPr>
-      </w:pPr>
-      <w:r>
-        <w:rPr>
-          <w:rtl w:val="0"/>
-        </w:rPr>
+          <w:rtl w:val="0"/>
+        </w:rPr>
+        <w:t xml:space="preserve">TRANSFORMACIÓN DEL TEXTO PARA EXTRACCIÓN DE CARACTERÍSTICAS </w:t>
       </w:r>
     </w:p>
     <w:p>
@@ -1808,8 +2926,400 @@
           <w:between w:space="0" w:sz="0" w:val="nil"/>
         </w:pBdr>
         <w:shd w:fill="auto" w:val="clear"/>
-        <w:spacing w:after="80" w:before="240" w:line="240" w:lineRule="auto"/>
-        <w:ind w:left="0" w:right="0" w:firstLine="284"/>
+        <w:spacing w:after="0" w:before="0" w:line="240" w:lineRule="auto"/>
+        <w:ind w:right="0" w:firstLine="0"/>
+        <w:jc w:val="left"/>
+        <w:rPr>
+          <w:sz w:val="22"/>
+          <w:szCs w:val="22"/>
+        </w:rPr>
+      </w:pPr>
+      <w:r>
+        <w:rPr>
+          <w:rtl w:val="0"/>
+        </w:rPr>
+      </w:r>
+    </w:p>
+    <w:p>
+      <w:pPr>
+        <w:keepNext w:val="1"/>
+        <w:keepLines w:val="0"/>
+        <w:pageBreakBefore w:val="0"/>
+        <w:widowControl w:val="1"/>
+        <w:numPr>
+          <w:ilvl w:val="0"/>
+          <w:numId w:val="8"/>
+        </w:numPr>
+        <w:pBdr>
+          <w:top w:space="0" w:sz="0" w:val="nil"/>
+          <w:left w:space="0" w:sz="0" w:val="nil"/>
+          <w:bottom w:space="0" w:sz="0" w:val="nil"/>
+          <w:right w:space="0" w:sz="0" w:val="nil"/>
+          <w:between w:space="0" w:sz="0" w:val="nil"/>
+        </w:pBdr>
+        <w:shd w:fill="auto" w:val="clear"/>
+        <w:spacing w:after="0" w:before="0" w:line="240" w:lineRule="auto"/>
+        <w:ind w:left="720" w:right="0" w:hanging="360"/>
+        <w:jc w:val="left"/>
+        <w:rPr>
+          <w:sz w:val="22"/>
+          <w:szCs w:val="22"/>
+          <w:u w:val="none"/>
+        </w:rPr>
+      </w:pPr>
+      <w:r>
+        <w:rPr>
+          <w:sz w:val="22"/>
+          <w:szCs w:val="22"/>
+          <w:rtl w:val="0"/>
+        </w:rPr>
+        <w:t xml:space="preserve">Implementación de estrategia de extracción de características de los textos</w:t>
+      </w:r>
+    </w:p>
+    <w:p>
+      <w:pPr>
+        <w:keepNext w:val="1"/>
+        <w:keepLines w:val="0"/>
+        <w:pageBreakBefore w:val="0"/>
+        <w:widowControl w:val="1"/>
+        <w:pBdr>
+          <w:top w:space="0" w:sz="0" w:val="nil"/>
+          <w:left w:space="0" w:sz="0" w:val="nil"/>
+          <w:bottom w:space="0" w:sz="0" w:val="nil"/>
+          <w:right w:space="0" w:sz="0" w:val="nil"/>
+          <w:between w:space="0" w:sz="0" w:val="nil"/>
+        </w:pBdr>
+        <w:shd w:fill="auto" w:val="clear"/>
+        <w:spacing w:after="0" w:before="0" w:line="240" w:lineRule="auto"/>
+        <w:ind w:left="720" w:right="0" w:firstLine="0"/>
+        <w:jc w:val="left"/>
+        <w:rPr>
+          <w:sz w:val="22"/>
+          <w:szCs w:val="22"/>
+        </w:rPr>
+      </w:pPr>
+      <w:r>
+        <w:rPr>
+          <w:rtl w:val="0"/>
+        </w:rPr>
+      </w:r>
+    </w:p>
+    <w:p>
+      <w:pPr>
+        <w:keepNext w:val="1"/>
+        <w:keepLines w:val="0"/>
+        <w:pageBreakBefore w:val="0"/>
+        <w:widowControl w:val="1"/>
+        <w:pBdr>
+          <w:top w:space="0" w:sz="0" w:val="nil"/>
+          <w:left w:space="0" w:sz="0" w:val="nil"/>
+          <w:bottom w:space="0" w:sz="0" w:val="nil"/>
+          <w:right w:space="0" w:sz="0" w:val="nil"/>
+          <w:between w:space="0" w:sz="0" w:val="nil"/>
+        </w:pBdr>
+        <w:shd w:fill="auto" w:val="clear"/>
+        <w:spacing w:after="0" w:before="0" w:line="240" w:lineRule="auto"/>
+        <w:ind w:left="720" w:right="0" w:firstLine="720"/>
+        <w:jc w:val="both"/>
+        <w:rPr>
+          <w:sz w:val="22"/>
+          <w:szCs w:val="22"/>
+        </w:rPr>
+      </w:pPr>
+      <w:r>
+        <w:rPr>
+          <w:sz w:val="22"/>
+          <w:szCs w:val="22"/>
+          <w:rtl w:val="0"/>
+        </w:rPr>
+        <w:t xml:space="preserve">Una vez finalizado el proceso de preprocesamiento y limpieza del corpus, se procedió a transformar los textos en representaciones numéricas adecuadas para su análisis por parte de los modelos de aprendizaje supervisado. Este proceso permitió convertir los documentos en vectores que reflejan la frecuencia y relevancia de los términos presentes. Cada texto preprocesado fue reconstruido a partir de sus tokens lematizados, generando una columna denominada texto_final.</w:t>
+      </w:r>
+    </w:p>
+    <w:p>
+      <w:pPr>
+        <w:keepNext w:val="1"/>
+        <w:keepLines w:val="0"/>
+        <w:pageBreakBefore w:val="0"/>
+        <w:widowControl w:val="1"/>
+        <w:pBdr>
+          <w:top w:space="0" w:sz="0" w:val="nil"/>
+          <w:left w:space="0" w:sz="0" w:val="nil"/>
+          <w:bottom w:space="0" w:sz="0" w:val="nil"/>
+          <w:right w:space="0" w:sz="0" w:val="nil"/>
+          <w:between w:space="0" w:sz="0" w:val="nil"/>
+        </w:pBdr>
+        <w:shd w:fill="auto" w:val="clear"/>
+        <w:spacing w:after="0" w:before="0" w:line="240" w:lineRule="auto"/>
+        <w:ind w:left="720" w:right="0" w:firstLine="0"/>
+        <w:jc w:val="left"/>
+        <w:rPr>
+          <w:sz w:val="22"/>
+          <w:szCs w:val="22"/>
+        </w:rPr>
+      </w:pPr>
+      <w:r>
+        <w:rPr>
+          <w:rtl w:val="0"/>
+        </w:rPr>
+      </w:r>
+    </w:p>
+    <w:p>
+      <w:pPr>
+        <w:keepNext w:val="1"/>
+        <w:keepLines w:val="0"/>
+        <w:pageBreakBefore w:val="0"/>
+        <w:widowControl w:val="1"/>
+        <w:pBdr>
+          <w:top w:space="0" w:sz="0" w:val="nil"/>
+          <w:left w:space="0" w:sz="0" w:val="nil"/>
+          <w:bottom w:space="0" w:sz="0" w:val="nil"/>
+          <w:right w:space="0" w:sz="0" w:val="nil"/>
+          <w:between w:space="0" w:sz="0" w:val="nil"/>
+        </w:pBdr>
+        <w:shd w:fill="auto" w:val="clear"/>
+        <w:spacing w:after="0" w:before="0" w:line="240" w:lineRule="auto"/>
+        <w:ind w:left="720" w:right="0" w:firstLine="0"/>
+        <w:jc w:val="left"/>
+        <w:rPr>
+          <w:sz w:val="22"/>
+          <w:szCs w:val="22"/>
+        </w:rPr>
+      </w:pPr>
+      <w:r>
+        <w:rPr>
+          <w:rtl w:val="0"/>
+        </w:rPr>
+      </w:r>
+    </w:p>
+    <w:p>
+      <w:pPr>
+        <w:keepNext w:val="1"/>
+        <w:keepLines w:val="0"/>
+        <w:pageBreakBefore w:val="0"/>
+        <w:widowControl w:val="1"/>
+        <w:numPr>
+          <w:ilvl w:val="0"/>
+          <w:numId w:val="8"/>
+        </w:numPr>
+        <w:pBdr>
+          <w:top w:space="0" w:sz="0" w:val="nil"/>
+          <w:left w:space="0" w:sz="0" w:val="nil"/>
+          <w:bottom w:space="0" w:sz="0" w:val="nil"/>
+          <w:right w:space="0" w:sz="0" w:val="nil"/>
+          <w:between w:space="0" w:sz="0" w:val="nil"/>
+        </w:pBdr>
+        <w:shd w:fill="auto" w:val="clear"/>
+        <w:spacing w:after="0" w:before="0" w:line="240" w:lineRule="auto"/>
+        <w:ind w:left="720" w:right="0" w:hanging="360"/>
+        <w:jc w:val="left"/>
+        <w:rPr>
+          <w:sz w:val="22"/>
+          <w:szCs w:val="22"/>
+          <w:u w:val="none"/>
+        </w:rPr>
+      </w:pPr>
+      <w:r>
+        <w:rPr>
+          <w:sz w:val="22"/>
+          <w:szCs w:val="22"/>
+          <w:rtl w:val="0"/>
+        </w:rPr>
+        <w:t xml:space="preserve">Selección de características/vectorización</w:t>
+      </w:r>
+    </w:p>
+    <w:p>
+      <w:pPr>
+        <w:keepNext w:val="1"/>
+        <w:keepLines w:val="0"/>
+        <w:pageBreakBefore w:val="0"/>
+        <w:widowControl w:val="1"/>
+        <w:pBdr>
+          <w:top w:space="0" w:sz="0" w:val="nil"/>
+          <w:left w:space="0" w:sz="0" w:val="nil"/>
+          <w:bottom w:space="0" w:sz="0" w:val="nil"/>
+          <w:right w:space="0" w:sz="0" w:val="nil"/>
+          <w:between w:space="0" w:sz="0" w:val="nil"/>
+        </w:pBdr>
+        <w:shd w:fill="auto" w:val="clear"/>
+        <w:spacing w:after="0" w:before="0" w:line="240" w:lineRule="auto"/>
+        <w:ind w:left="720" w:right="0" w:firstLine="0"/>
+        <w:jc w:val="left"/>
+        <w:rPr>
+          <w:sz w:val="22"/>
+          <w:szCs w:val="22"/>
+        </w:rPr>
+      </w:pPr>
+      <w:r>
+        <w:rPr>
+          <w:rtl w:val="0"/>
+        </w:rPr>
+      </w:r>
+    </w:p>
+    <w:p>
+      <w:pPr>
+        <w:keepNext w:val="1"/>
+        <w:keepLines w:val="0"/>
+        <w:pageBreakBefore w:val="0"/>
+        <w:widowControl w:val="1"/>
+        <w:pBdr>
+          <w:top w:space="0" w:sz="0" w:val="nil"/>
+          <w:left w:space="0" w:sz="0" w:val="nil"/>
+          <w:bottom w:space="0" w:sz="0" w:val="nil"/>
+          <w:right w:space="0" w:sz="0" w:val="nil"/>
+          <w:between w:space="0" w:sz="0" w:val="nil"/>
+        </w:pBdr>
+        <w:shd w:fill="auto" w:val="clear"/>
+        <w:spacing w:after="0" w:before="0" w:line="240" w:lineRule="auto"/>
+        <w:ind w:left="720" w:right="0" w:firstLine="720"/>
+        <w:jc w:val="both"/>
+        <w:rPr>
+          <w:sz w:val="22"/>
+          <w:szCs w:val="22"/>
+        </w:rPr>
+      </w:pPr>
+      <w:r>
+        <w:rPr>
+          <w:sz w:val="22"/>
+          <w:szCs w:val="22"/>
+          <w:rtl w:val="0"/>
+        </w:rPr>
+        <w:t xml:space="preserve">La primera estrategia implementada fue Bag of Words (BoW), mediante la clase CountVectorizer. Este enfoque se centra en contabilizar la frecuencia de aparición de cada palabra dentro del corpus, generando una matriz dispersa en la que las filas representan documentos y las columnas corresponden a los términos más frecuentes. Para limitar la dimensionalidad y evitar el sobreajuste, se estableció un máximo de 1000 características representativas. El análisis de las palabras seleccionadas mostró la predominancia de términos asociados con procesos biológicos y moleculares, como expression, mutation, protein y activity.</w:t>
+      </w:r>
+    </w:p>
+    <w:p>
+      <w:pPr>
+        <w:keepNext w:val="1"/>
+        <w:keepLines w:val="0"/>
+        <w:pageBreakBefore w:val="0"/>
+        <w:widowControl w:val="1"/>
+        <w:pBdr>
+          <w:top w:space="0" w:sz="0" w:val="nil"/>
+          <w:left w:space="0" w:sz="0" w:val="nil"/>
+          <w:bottom w:space="0" w:sz="0" w:val="nil"/>
+          <w:right w:space="0" w:sz="0" w:val="nil"/>
+          <w:between w:space="0" w:sz="0" w:val="nil"/>
+        </w:pBdr>
+        <w:shd w:fill="auto" w:val="clear"/>
+        <w:spacing w:after="0" w:before="0" w:line="240" w:lineRule="auto"/>
+        <w:ind w:left="720" w:right="0" w:firstLine="0"/>
+        <w:jc w:val="both"/>
+        <w:rPr>
+          <w:sz w:val="22"/>
+          <w:szCs w:val="22"/>
+        </w:rPr>
+      </w:pPr>
+      <w:r>
+        <w:rPr>
+          <w:rtl w:val="0"/>
+        </w:rPr>
+      </w:r>
+    </w:p>
+    <w:p>
+      <w:pPr>
+        <w:keepNext w:val="1"/>
+        <w:keepLines w:val="0"/>
+        <w:pageBreakBefore w:val="0"/>
+        <w:widowControl w:val="1"/>
+        <w:pBdr>
+          <w:top w:space="0" w:sz="0" w:val="nil"/>
+          <w:left w:space="0" w:sz="0" w:val="nil"/>
+          <w:bottom w:space="0" w:sz="0" w:val="nil"/>
+          <w:right w:space="0" w:sz="0" w:val="nil"/>
+          <w:between w:space="0" w:sz="0" w:val="nil"/>
+        </w:pBdr>
+        <w:shd w:fill="auto" w:val="clear"/>
+        <w:spacing w:after="0" w:before="0" w:line="240" w:lineRule="auto"/>
+        <w:ind w:left="720" w:right="0" w:firstLine="720"/>
+        <w:jc w:val="both"/>
+        <w:rPr>
+          <w:sz w:val="22"/>
+          <w:szCs w:val="22"/>
+        </w:rPr>
+      </w:pPr>
+      <w:r>
+        <w:rPr>
+          <w:sz w:val="22"/>
+          <w:szCs w:val="22"/>
+          <w:rtl w:val="0"/>
+        </w:rPr>
+        <w:t xml:space="preserve">La segunda estrategia fue la vectorización mediante TF-IDF, implementada con la clase TfidfVectorizer. Este método pondera cada término considerando su frecuencia en el documento y su rareza en el conjunto total, de manera que las palabras comunes reciben un peso menor y las más informativas adquieren mayor relevancia. Al igual que en BoW, se consideraron 1000 características principales. Los valores TF-IDF resultantes fueron visualizados mediante un gráfico de barras que muestra las veinte palabras con mayor peso promedio, evidenciando los términos con mayor aporte informativo dentro del corpus.</w:t>
+      </w:r>
+    </w:p>
+    <w:p>
+      <w:pPr>
+        <w:keepNext w:val="1"/>
+        <w:keepLines w:val="0"/>
+        <w:pageBreakBefore w:val="0"/>
+        <w:widowControl w:val="1"/>
+        <w:pBdr>
+          <w:top w:space="0" w:sz="0" w:val="nil"/>
+          <w:left w:space="0" w:sz="0" w:val="nil"/>
+          <w:bottom w:space="0" w:sz="0" w:val="nil"/>
+          <w:right w:space="0" w:sz="0" w:val="nil"/>
+          <w:between w:space="0" w:sz="0" w:val="nil"/>
+        </w:pBdr>
+        <w:shd w:fill="auto" w:val="clear"/>
+        <w:spacing w:after="0" w:before="0" w:line="240" w:lineRule="auto"/>
+        <w:ind w:left="720" w:right="0" w:firstLine="0"/>
+        <w:jc w:val="both"/>
+        <w:rPr>
+          <w:sz w:val="22"/>
+          <w:szCs w:val="22"/>
+        </w:rPr>
+      </w:pPr>
+      <w:r>
+        <w:rPr>
+          <w:rtl w:val="0"/>
+        </w:rPr>
+      </w:r>
+    </w:p>
+    <w:p>
+      <w:pPr>
+        <w:keepNext w:val="1"/>
+        <w:keepLines w:val="0"/>
+        <w:pageBreakBefore w:val="0"/>
+        <w:widowControl w:val="1"/>
+        <w:pBdr>
+          <w:top w:space="0" w:sz="0" w:val="nil"/>
+          <w:left w:space="0" w:sz="0" w:val="nil"/>
+          <w:bottom w:space="0" w:sz="0" w:val="nil"/>
+          <w:right w:space="0" w:sz="0" w:val="nil"/>
+          <w:between w:space="0" w:sz="0" w:val="nil"/>
+        </w:pBdr>
+        <w:shd w:fill="auto" w:val="clear"/>
+        <w:spacing w:after="0" w:before="0" w:line="240" w:lineRule="auto"/>
+        <w:ind w:left="720" w:right="0" w:firstLine="720"/>
+        <w:jc w:val="both"/>
+        <w:rPr>
+          <w:sz w:val="22"/>
+          <w:szCs w:val="22"/>
+        </w:rPr>
+      </w:pPr>
+      <w:r>
+        <w:rPr>
+          <w:sz w:val="22"/>
+          <w:szCs w:val="22"/>
+          <w:rtl w:val="0"/>
+        </w:rPr>
+        <w:t xml:space="preserve">Esta fase de vectorización permitió disponer de una representación cuantitativa del lenguaje científico contenida en los artículos, lista para ser utilizada en las etapas de entrenamiento y validación de los modelos de reconocimiento de entidades y relaciones gen–función.</w:t>
+      </w:r>
+    </w:p>
+    <w:p>
+      <w:pPr>
+        <w:keepNext w:val="0"/>
+        <w:keepLines w:val="0"/>
+        <w:pageBreakBefore w:val="0"/>
+        <w:widowControl w:val="0"/>
+        <w:pBdr>
+          <w:top w:space="0" w:sz="0" w:val="nil"/>
+          <w:left w:space="0" w:sz="0" w:val="nil"/>
+          <w:bottom w:space="0" w:sz="0" w:val="nil"/>
+          <w:right w:space="0" w:sz="0" w:val="nil"/>
+          <w:between w:space="0" w:sz="0" w:val="nil"/>
+        </w:pBdr>
+        <w:shd w:fill="auto" w:val="clear"/>
+        <w:spacing w:after="0" w:before="0" w:line="252.00000000000003" w:lineRule="auto"/>
+        <w:ind w:left="0" w:right="0" w:firstLine="0"/>
         <w:jc w:val="both"/>
         <w:rPr>
           <w:rFonts w:ascii="Times New Roman" w:cs="Times New Roman" w:eastAsia="Times New Roman" w:hAnsi="Times New Roman"/>
@@ -1818,14 +3328,36 @@
           <w:smallCaps w:val="0"/>
           <w:strike w:val="0"/>
           <w:color w:val="000000"/>
-          <w:sz w:val="20"/>
-          <w:szCs w:val="20"/>
+          <w:sz w:val="22"/>
+          <w:szCs w:val="22"/>
           <w:u w:val="none"/>
           <w:shd w:fill="auto" w:val="clear"/>
           <w:vertAlign w:val="baseline"/>
         </w:rPr>
       </w:pPr>
       <w:r>
+        <w:rPr>
+          <w:rtl w:val="0"/>
+        </w:rPr>
+      </w:r>
+    </w:p>
+    <w:p>
+      <w:pPr>
+        <w:keepNext w:val="0"/>
+        <w:keepLines w:val="0"/>
+        <w:pageBreakBefore w:val="0"/>
+        <w:widowControl w:val="0"/>
+        <w:pBdr>
+          <w:top w:space="0" w:sz="0" w:val="nil"/>
+          <w:left w:space="0" w:sz="0" w:val="nil"/>
+          <w:bottom w:space="0" w:sz="0" w:val="nil"/>
+          <w:right w:space="0" w:sz="0" w:val="nil"/>
+          <w:between w:space="0" w:sz="0" w:val="nil"/>
+        </w:pBdr>
+        <w:shd w:fill="auto" w:val="clear"/>
+        <w:spacing w:after="0" w:before="0" w:line="252.00000000000003" w:lineRule="auto"/>
+        <w:ind w:left="0" w:right="0" w:firstLine="0"/>
+        <w:jc w:val="both"/>
         <w:rPr>
           <w:rFonts w:ascii="Times New Roman" w:cs="Times New Roman" w:eastAsia="Times New Roman" w:hAnsi="Times New Roman"/>
           <w:b w:val="0"/>
@@ -1833,37 +3365,36 @@
           <w:smallCaps w:val="0"/>
           <w:strike w:val="0"/>
           <w:color w:val="000000"/>
-          <w:sz w:val="20"/>
-          <w:szCs w:val="20"/>
+          <w:sz w:val="22"/>
+          <w:szCs w:val="22"/>
           <w:u w:val="none"/>
           <w:shd w:fill="auto" w:val="clear"/>
           <w:vertAlign w:val="baseline"/>
-          <w:rtl w:val="0"/>
-        </w:rPr>
-        <w:t xml:space="preserve">REFERENCES</w:t>
-      </w:r>
-    </w:p>
-    <w:p>
-      <w:pPr>
-        <w:keepNext w:val="0"/>
+        </w:rPr>
+      </w:pPr>
+      <w:r>
+        <w:rPr>
+          <w:rtl w:val="0"/>
+        </w:rPr>
+      </w:r>
+    </w:p>
+    <w:p>
+      <w:pPr>
+        <w:keepNext w:val="1"/>
         <w:keepLines w:val="0"/>
         <w:pageBreakBefore w:val="0"/>
         <w:widowControl w:val="1"/>
-        <w:numPr>
-          <w:ilvl w:val="0"/>
-          <w:numId w:val="5"/>
-        </w:numPr>
-        <w:pBdr>
-          <w:top w:space="0" w:sz="0" w:val="nil"/>
-          <w:left w:space="0" w:sz="0" w:val="nil"/>
-          <w:bottom w:space="0" w:sz="0" w:val="nil"/>
-          <w:right w:space="0" w:sz="0" w:val="nil"/>
-          <w:between w:space="0" w:sz="0" w:val="nil"/>
-        </w:pBdr>
-        <w:shd w:fill="auto" w:val="clear"/>
-        <w:spacing w:after="0" w:before="0" w:line="240" w:lineRule="auto"/>
-        <w:ind w:left="360" w:right="0" w:hanging="360"/>
-        <w:jc w:val="both"/>
+        <w:pBdr>
+          <w:top w:space="0" w:sz="0" w:val="nil"/>
+          <w:left w:space="0" w:sz="0" w:val="nil"/>
+          <w:bottom w:space="0" w:sz="0" w:val="nil"/>
+          <w:right w:space="0" w:sz="0" w:val="nil"/>
+          <w:between w:space="0" w:sz="0" w:val="nil"/>
+        </w:pBdr>
+        <w:shd w:fill="auto" w:val="clear"/>
+        <w:spacing w:after="80" w:before="240" w:line="240" w:lineRule="auto"/>
+        <w:ind w:left="0" w:right="0" w:firstLine="284"/>
+        <w:jc w:val="center"/>
         <w:rPr>
           <w:rFonts w:ascii="Times New Roman" w:cs="Times New Roman" w:eastAsia="Times New Roman" w:hAnsi="Times New Roman"/>
           <w:b w:val="0"/>
@@ -1871,14 +3402,36 @@
           <w:smallCaps w:val="0"/>
           <w:strike w:val="0"/>
           <w:color w:val="000000"/>
-          <w:sz w:val="16"/>
-          <w:szCs w:val="16"/>
+          <w:sz w:val="22"/>
+          <w:szCs w:val="22"/>
           <w:u w:val="none"/>
           <w:shd w:fill="auto" w:val="clear"/>
           <w:vertAlign w:val="baseline"/>
         </w:rPr>
       </w:pPr>
       <w:r>
+        <w:rPr>
+          <w:rtl w:val="0"/>
+        </w:rPr>
+      </w:r>
+    </w:p>
+    <w:p>
+      <w:pPr>
+        <w:keepNext w:val="1"/>
+        <w:keepLines w:val="0"/>
+        <w:pageBreakBefore w:val="0"/>
+        <w:widowControl w:val="1"/>
+        <w:pBdr>
+          <w:top w:space="0" w:sz="0" w:val="nil"/>
+          <w:left w:space="0" w:sz="0" w:val="nil"/>
+          <w:bottom w:space="0" w:sz="0" w:val="nil"/>
+          <w:right w:space="0" w:sz="0" w:val="nil"/>
+          <w:between w:space="0" w:sz="0" w:val="nil"/>
+        </w:pBdr>
+        <w:shd w:fill="auto" w:val="clear"/>
+        <w:spacing w:after="80" w:before="240" w:line="240" w:lineRule="auto"/>
+        <w:ind w:left="0" w:right="0" w:firstLine="284"/>
+        <w:jc w:val="both"/>
         <w:rPr>
           <w:rFonts w:ascii="Times New Roman" w:cs="Times New Roman" w:eastAsia="Times New Roman" w:hAnsi="Times New Roman"/>
           <w:b w:val="0"/>
@@ -1886,14 +3439,110 @@
           <w:smallCaps w:val="0"/>
           <w:strike w:val="0"/>
           <w:color w:val="000000"/>
-          <w:sz w:val="16"/>
-          <w:szCs w:val="16"/>
+          <w:sz w:val="22"/>
+          <w:szCs w:val="22"/>
           <w:u w:val="none"/>
           <w:shd w:fill="auto" w:val="clear"/>
           <w:vertAlign w:val="baseline"/>
-          <w:rtl w:val="0"/>
-        </w:rPr>
-        <w:t xml:space="preserve">Preparación de los documentos IEEE Transaction and Journals (diciembre, 2020).</w:t>
+        </w:rPr>
+      </w:pPr>
+      <w:r>
+        <w:rPr>
+          <w:rFonts w:ascii="Times New Roman" w:cs="Times New Roman" w:eastAsia="Times New Roman" w:hAnsi="Times New Roman"/>
+          <w:b w:val="0"/>
+          <w:i w:val="0"/>
+          <w:smallCaps w:val="0"/>
+          <w:strike w:val="0"/>
+          <w:color w:val="000000"/>
+          <w:sz w:val="22"/>
+          <w:szCs w:val="22"/>
+          <w:u w:val="none"/>
+          <w:shd w:fill="auto" w:val="clear"/>
+          <w:vertAlign w:val="baseline"/>
+          <w:rtl w:val="0"/>
+        </w:rPr>
+        <w:t xml:space="preserve">REFERENC</w:t>
+      </w:r>
+      <w:r>
+        <w:rPr>
+          <w:sz w:val="22"/>
+          <w:szCs w:val="22"/>
+          <w:rtl w:val="0"/>
+        </w:rPr>
+        <w:t xml:space="preserve">IAS</w:t>
+      </w:r>
+      <w:r>
+        <w:rPr>
+          <w:rtl w:val="0"/>
+        </w:rPr>
+      </w:r>
+    </w:p>
+    <w:p>
+      <w:pPr>
+        <w:keepNext w:val="0"/>
+        <w:keepLines w:val="0"/>
+        <w:pageBreakBefore w:val="0"/>
+        <w:widowControl w:val="1"/>
+        <w:numPr>
+          <w:ilvl w:val="0"/>
+          <w:numId w:val="6"/>
+        </w:numPr>
+        <w:pBdr>
+          <w:top w:space="0" w:sz="0" w:val="nil"/>
+          <w:left w:space="0" w:sz="0" w:val="nil"/>
+          <w:bottom w:space="0" w:sz="0" w:val="nil"/>
+          <w:right w:space="0" w:sz="0" w:val="nil"/>
+          <w:between w:space="0" w:sz="0" w:val="nil"/>
+        </w:pBdr>
+        <w:shd w:fill="auto" w:val="clear"/>
+        <w:spacing w:after="0" w:before="0" w:line="240" w:lineRule="auto"/>
+        <w:ind w:left="360" w:right="0" w:hanging="360"/>
+        <w:jc w:val="both"/>
+        <w:rPr>
+          <w:rFonts w:ascii="Times New Roman" w:cs="Times New Roman" w:eastAsia="Times New Roman" w:hAnsi="Times New Roman"/>
+          <w:b w:val="0"/>
+          <w:i w:val="0"/>
+          <w:smallCaps w:val="0"/>
+          <w:strike w:val="0"/>
+          <w:color w:val="000000"/>
+          <w:sz w:val="22"/>
+          <w:szCs w:val="22"/>
+          <w:shd w:fill="auto" w:val="clear"/>
+          <w:vertAlign w:val="baseline"/>
+        </w:rPr>
+      </w:pPr>
+      <w:r>
+        <w:rPr>
+          <w:sz w:val="22"/>
+          <w:szCs w:val="22"/>
+          <w:rtl w:val="0"/>
+        </w:rPr>
+        <w:t xml:space="preserve">Online Mendelian Inheritance in Man (OMIM). [En línea]. Disponible en: </w:t>
+      </w:r>
+      <w:hyperlink r:id="rId12">
+        <w:r>
+          <w:rPr>
+            <w:color w:val="1155cc"/>
+            <w:sz w:val="22"/>
+            <w:szCs w:val="22"/>
+            <w:u w:val="single"/>
+            <w:rtl w:val="0"/>
+          </w:rPr>
+          <w:t xml:space="preserve">https://www.omim.org/</w:t>
+        </w:r>
+      </w:hyperlink>
+      <w:r>
+        <w:rPr>
+          <w:sz w:val="22"/>
+          <w:szCs w:val="22"/>
+          <w:rtl w:val="0"/>
+        </w:rPr>
+        <w:t xml:space="preserve"> </w:t>
+      </w:r>
+      <w:r>
+        <w:rPr>
+          <w:rtl w:val="0"/>
+        </w:rPr>
       </w:r>
     </w:p>
     <w:sectPr>
@@ -2000,6 +3649,116 @@
   <w:abstractNum w:abstractNumId="1">
     <w:lvl w:ilvl="0">
       <w:start w:val="1"/>
+      <w:numFmt w:val="bullet"/>
+      <w:lvlText w:val="●"/>
+      <w:lvlJc w:val="left"/>
+      <w:pPr>
+        <w:ind w:left="1440" w:hanging="360"/>
+      </w:pPr>
+      <w:rPr>
+        <w:u w:val="none"/>
+      </w:rPr>
+    </w:lvl>
+    <w:lvl w:ilvl="1">
+      <w:start w:val="1"/>
+      <w:numFmt w:val="bullet"/>
+      <w:lvlText w:val="○"/>
+      <w:lvlJc w:val="left"/>
+      <w:pPr>
+        <w:ind w:left="2160" w:hanging="360"/>
+      </w:pPr>
+      <w:rPr>
+        <w:u w:val="none"/>
+      </w:rPr>
+    </w:lvl>
+    <w:lvl w:ilvl="2">
+      <w:start w:val="1"/>
+      <w:numFmt w:val="bullet"/>
+      <w:lvlText w:val="■"/>
+      <w:lvlJc w:val="left"/>
+      <w:pPr>
+        <w:ind w:left="2880" w:hanging="360"/>
+      </w:pPr>
+      <w:rPr>
+        <w:u w:val="none"/>
+      </w:rPr>
+    </w:lvl>
+    <w:lvl w:ilvl="3">
+      <w:start w:val="1"/>
+      <w:numFmt w:val="bullet"/>
+      <w:lvlText w:val="●"/>
+      <w:lvlJc w:val="left"/>
+      <w:pPr>
+        <w:ind w:left="3600" w:hanging="360"/>
+      </w:pPr>
+      <w:rPr>
+        <w:u w:val="none"/>
+      </w:rPr>
+    </w:lvl>
+    <w:lvl w:ilvl="4">
+      <w:start w:val="1"/>
+      <w:numFmt w:val="bullet"/>
+      <w:lvlText w:val="○"/>
+      <w:lvlJc w:val="left"/>
+      <w:pPr>
+        <w:ind w:left="4320" w:hanging="360"/>
+      </w:pPr>
+      <w:rPr>
+        <w:u w:val="none"/>
+      </w:rPr>
+    </w:lvl>
+    <w:lvl w:ilvl="5">
+      <w:start w:val="1"/>
+      <w:numFmt w:val="bullet"/>
+      <w:lvlText w:val="■"/>
+      <w:lvlJc w:val="left"/>
+      <w:pPr>
+        <w:ind w:left="5040" w:hanging="360"/>
+      </w:pPr>
+      <w:rPr>
+        <w:u w:val="none"/>
+      </w:rPr>
+    </w:lvl>
+    <w:lvl w:ilvl="6">
+      <w:start w:val="1"/>
+      <w:numFmt w:val="bullet"/>
+      <w:lvlText w:val="●"/>
+      <w:lvlJc w:val="left"/>
+      <w:pPr>
+        <w:ind w:left="5760" w:hanging="360"/>
+      </w:pPr>
+      <w:rPr>
+        <w:u w:val="none"/>
+      </w:rPr>
+    </w:lvl>
+    <w:lvl w:ilvl="7">
+      <w:start w:val="1"/>
+      <w:numFmt w:val="bullet"/>
+      <w:lvlText w:val="○"/>
+      <w:lvlJc w:val="left"/>
+      <w:pPr>
+        <w:ind w:left="6480" w:hanging="360"/>
+      </w:pPr>
+      <w:rPr>
+        <w:u w:val="none"/>
+      </w:rPr>
+    </w:lvl>
+    <w:lvl w:ilvl="8">
+      <w:start w:val="1"/>
+      <w:numFmt w:val="bullet"/>
+      <w:lvlText w:val="■"/>
+      <w:lvlJc w:val="left"/>
+      <w:pPr>
+        <w:ind w:left="7200" w:hanging="360"/>
+      </w:pPr>
+      <w:rPr>
+        <w:u w:val="none"/>
+      </w:rPr>
+    </w:lvl>
+  </w:abstractNum>
+  <w:abstractNum w:abstractNumId="2">
+    <w:lvl w:ilvl="0">
+      <w:start w:val="1"/>
       <w:numFmt w:val="upperRoman"/>
       <w:lvlText w:val="%1."/>
       <w:lvlJc w:val="left"/>
@@ -2108,7 +3867,7 @@
       </w:rPr>
     </w:lvl>
   </w:abstractNum>
-  <w:abstractNum w:abstractNumId="2">
+  <w:abstractNum w:abstractNumId="3">
     <w:lvl w:ilvl="0">
       <w:start w:val="1"/>
       <w:numFmt w:val="upperLetter"/>
@@ -2218,7 +3977,7 @@
       </w:rPr>
     </w:lvl>
   </w:abstractNum>
-  <w:abstractNum w:abstractNumId="3">
+  <w:abstractNum w:abstractNumId="4">
     <w:lvl w:ilvl="0">
       <w:start w:val="1"/>
       <w:numFmt w:val="bullet"/>
@@ -2337,7 +4096,7 @@
       </w:rPr>
     </w:lvl>
   </w:abstractNum>
-  <w:abstractNum w:abstractNumId="4">
+  <w:abstractNum w:abstractNumId="5">
     <w:lvl w:ilvl="0">
       <w:start w:val="1"/>
       <w:numFmt w:val="bullet"/>
@@ -2474,7 +4233,7 @@
       </w:rPr>
     </w:lvl>
   </w:abstractNum>
-  <w:abstractNum w:abstractNumId="5">
+  <w:abstractNum w:abstractNumId="6">
     <w:lvl w:ilvl="0">
       <w:start w:val="1"/>
       <w:numFmt w:val="decimal"/>
@@ -2566,6 +4325,226 @@
         <w:ind w:left="0" w:firstLine="0"/>
       </w:pPr>
       <w:rPr/>
+    </w:lvl>
+  </w:abstractNum>
+  <w:abstractNum w:abstractNumId="7">
+    <w:lvl w:ilvl="0">
+      <w:start w:val="1"/>
+      <w:numFmt w:val="upperLetter"/>
+      <w:lvlText w:val="%1)"/>
+      <w:lvlJc w:val="left"/>
+      <w:pPr>
+        <w:ind w:left="720" w:hanging="360"/>
+      </w:pPr>
+      <w:rPr>
+        <w:u w:val="none"/>
+      </w:rPr>
+    </w:lvl>
+    <w:lvl w:ilvl="1">
+      <w:start w:val="1"/>
+      <w:numFmt w:val="lowerLetter"/>
+      <w:lvlText w:val="%2)"/>
+      <w:lvlJc w:val="left"/>
+      <w:pPr>
+        <w:ind w:left="1440" w:hanging="360"/>
+      </w:pPr>
+      <w:rPr>
+        <w:u w:val="none"/>
+      </w:rPr>
+    </w:lvl>
+    <w:lvl w:ilvl="2">
+      <w:start w:val="1"/>
+      <w:numFmt w:val="lowerRoman"/>
+      <w:lvlText w:val="%3)"/>
+      <w:lvlJc w:val="right"/>
+      <w:pPr>
+        <w:ind w:left="2160" w:hanging="360"/>
+      </w:pPr>
+      <w:rPr>
+        <w:u w:val="none"/>
+      </w:rPr>
+    </w:lvl>
+    <w:lvl w:ilvl="3">
+      <w:start w:val="1"/>
+      <w:numFmt w:val="decimal"/>
+      <w:lvlText w:val="(%4)"/>
+      <w:lvlJc w:val="left"/>
+      <w:pPr>
+        <w:ind w:left="2880" w:hanging="360"/>
+      </w:pPr>
+      <w:rPr>
+        <w:u w:val="none"/>
+      </w:rPr>
+    </w:lvl>
+    <w:lvl w:ilvl="4">
+      <w:start w:val="1"/>
+      <w:numFmt w:val="lowerLetter"/>
+      <w:lvlText w:val="(%5)"/>
+      <w:lvlJc w:val="left"/>
+      <w:pPr>
+        <w:ind w:left="3600" w:hanging="360"/>
+      </w:pPr>
+      <w:rPr>
+        <w:u w:val="none"/>
+      </w:rPr>
+    </w:lvl>
+    <w:lvl w:ilvl="5">
+      <w:start w:val="1"/>
+      <w:numFmt w:val="lowerRoman"/>
+      <w:lvlText w:val="(%6)"/>
+      <w:lvlJc w:val="right"/>
+      <w:pPr>
+        <w:ind w:left="4320" w:hanging="360"/>
+      </w:pPr>
+      <w:rPr>
+        <w:u w:val="none"/>
+      </w:rPr>
+    </w:lvl>
+    <w:lvl w:ilvl="6">
+      <w:start w:val="1"/>
+      <w:numFmt w:val="decimal"/>
+      <w:lvlText w:val="%7."/>
+      <w:lvlJc w:val="left"/>
+      <w:pPr>
+        <w:ind w:left="5040" w:hanging="360"/>
+      </w:pPr>
+      <w:rPr>
+        <w:u w:val="none"/>
+      </w:rPr>
+    </w:lvl>
+    <w:lvl w:ilvl="7">
+      <w:start w:val="1"/>
+      <w:numFmt w:val="lowerLetter"/>
+      <w:lvlText w:val="%8."/>
+      <w:lvlJc w:val="left"/>
+      <w:pPr>
+        <w:ind w:left="5760" w:hanging="360"/>
+      </w:pPr>
+      <w:rPr>
+        <w:u w:val="none"/>
+      </w:rPr>
+    </w:lvl>
+    <w:lvl w:ilvl="8">
+      <w:start w:val="1"/>
+      <w:numFmt w:val="lowerRoman"/>
+      <w:lvlText w:val="%9."/>
+      <w:lvlJc w:val="right"/>
+      <w:pPr>
+        <w:ind w:left="6480" w:hanging="360"/>
+      </w:pPr>
+      <w:rPr>
+        <w:u w:val="none"/>
+      </w:rPr>
+    </w:lvl>
+  </w:abstractNum>
+  <w:abstractNum w:abstractNumId="8">
+    <w:lvl w:ilvl="0">
+      <w:start w:val="1"/>
+      <w:numFmt w:val="upperLetter"/>
+      <w:lvlText w:val="%1)"/>
+      <w:lvlJc w:val="left"/>
+      <w:pPr>
+        <w:ind w:left="720" w:hanging="360"/>
+      </w:pPr>
+      <w:rPr>
+        <w:u w:val="none"/>
+      </w:rPr>
+    </w:lvl>
+    <w:lvl w:ilvl="1">
+      <w:start w:val="1"/>
+      <w:numFmt w:val="lowerLetter"/>
+      <w:lvlText w:val="%2)"/>
+      <w:lvlJc w:val="left"/>
+      <w:pPr>
+        <w:ind w:left="1440" w:hanging="360"/>
+      </w:pPr>
+      <w:rPr>
+        <w:u w:val="none"/>
+      </w:rPr>
+    </w:lvl>
+    <w:lvl w:ilvl="2">
+      <w:start w:val="1"/>
+      <w:numFmt w:val="lowerRoman"/>
+      <w:lvlText w:val="%3)"/>
+      <w:lvlJc w:val="right"/>
+      <w:pPr>
+        <w:ind w:left="2160" w:hanging="360"/>
+      </w:pPr>
+      <w:rPr>
+        <w:u w:val="none"/>
+      </w:rPr>
+    </w:lvl>
+    <w:lvl w:ilvl="3">
+      <w:start w:val="1"/>
+      <w:numFmt w:val="decimal"/>
+      <w:lvlText w:val="(%4)"/>
+      <w:lvlJc w:val="left"/>
+      <w:pPr>
+        <w:ind w:left="2880" w:hanging="360"/>
+      </w:pPr>
+      <w:rPr>
+        <w:u w:val="none"/>
+      </w:rPr>
+    </w:lvl>
+    <w:lvl w:ilvl="4">
+      <w:start w:val="1"/>
+      <w:numFmt w:val="lowerLetter"/>
+      <w:lvlText w:val="(%5)"/>
+      <w:lvlJc w:val="left"/>
+      <w:pPr>
+        <w:ind w:left="3600" w:hanging="360"/>
+      </w:pPr>
+      <w:rPr>
+        <w:u w:val="none"/>
+      </w:rPr>
+    </w:lvl>
+    <w:lvl w:ilvl="5">
+      <w:start w:val="1"/>
+      <w:numFmt w:val="lowerRoman"/>
+      <w:lvlText w:val="(%6)"/>
+      <w:lvlJc w:val="right"/>
+      <w:pPr>
+        <w:ind w:left="4320" w:hanging="360"/>
+      </w:pPr>
+      <w:rPr>
+        <w:u w:val="none"/>
+      </w:rPr>
+    </w:lvl>
+    <w:lvl w:ilvl="6">
+      <w:start w:val="1"/>
+      <w:numFmt w:val="decimal"/>
+      <w:lvlText w:val="%7."/>
+      <w:lvlJc w:val="left"/>
+      <w:pPr>
+        <w:ind w:left="5040" w:hanging="360"/>
+      </w:pPr>
+      <w:rPr>
+        <w:u w:val="none"/>
+      </w:rPr>
+    </w:lvl>
+    <w:lvl w:ilvl="7">
+      <w:start w:val="1"/>
+      <w:numFmt w:val="lowerLetter"/>
+      <w:lvlText w:val="%8."/>
+      <w:lvlJc w:val="left"/>
+      <w:pPr>
+        <w:ind w:left="5760" w:hanging="360"/>
+      </w:pPr>
+      <w:rPr>
+        <w:u w:val="none"/>
+      </w:rPr>
+    </w:lvl>
+    <w:lvl w:ilvl="8">
+      <w:start w:val="1"/>
+      <w:numFmt w:val="lowerRoman"/>
+      <w:lvlText w:val="%9."/>
+      <w:lvlJc w:val="right"/>
+      <w:pPr>
+        <w:ind w:left="6480" w:hanging="360"/>
+      </w:pPr>
+      <w:rPr>
+        <w:u w:val="none"/>
+      </w:rPr>
     </w:lvl>
   </w:abstractNum>
   <w:num w:numId="1">
@@ -2582,6 +4561,15 @@
   </w:num>
   <w:num w:numId="5">
     <w:abstractNumId w:val="5"/>
+  </w:num>
+  <w:num w:numId="6">
+    <w:abstractNumId w:val="6"/>
+  </w:num>
+  <w:num w:numId="7">
+    <w:abstractNumId w:val="7"/>
+  </w:num>
+  <w:num w:numId="8">
+    <w:abstractNumId w:val="8"/>
   </w:num>
 </w:numbering>
 </file>

</xml_diff>